<commit_message>
Refactor Out Of Office Report to include additional date filters and improve Day Count calculation; add validation for Employee Number field.
</commit_message>
<xml_diff>
--- a/OutOfOfficeDayCount.docx
+++ b/OutOfOfficeDayCount.docx
@@ -76,7 +76,7 @@
           </w:rPr>
           <w:alias w:val="#Nav: /Request/Employee_No_"/>
           <w:tag w:val="#Nav: Out_Of_Office_Report/50110"/>
-          <w:id w:val="-582527895"/>
+          <w:id w:val="567539280"/>
           <w:placeholder>
             <w:docPart w:val="DefaultPlaceholder_-1854013440"/>
           </w:placeholder>
@@ -113,7 +113,7 @@
           </w:rPr>
           <w:alias w:val="#Nav: /Request/Employee_Name"/>
           <w:tag w:val="#Nav: Out_Of_Office_Report/50110"/>
-          <w:id w:val="-1032954028"/>
+          <w:id w:val="-2086520076"/>
           <w:placeholder>
             <w:docPart w:val="DefaultPlaceholder_-1854013440"/>
           </w:placeholder>
@@ -147,7 +147,7 @@
           <w:rPr>
             <w:lang w:val="en-US"/>
           </w:rPr>
-          <w:id w:val="-1497484302"/>
+          <w:id w:val="-1180351798"/>
           <w15:dataBinding w:prefixMappings="xmlns:ns0='urn:microsoft-dynamics-nav/reports/Out_Of_Office_Report/50110/' " w:xpath="/ns0:NavWordReportXmlPart[1]/ns0:Request" w:storeItemID="{DF8B02B8-C4FC-4DA8-93FE-513E41710B5F}"/>
           <w15:repeatingSection/>
           <w:alias w:val="#Nav: /Request"/>
@@ -159,7 +159,7 @@
               <w:rPr>
                 <w:lang w:val="en-US"/>
               </w:rPr>
-              <w:id w:val="-1298759181"/>
+              <w:id w:val="-1556145221"/>
               <w:placeholder>
                 <w:docPart w:val="DefaultPlaceholder_-1854013435"/>
               </w:placeholder>
@@ -172,7 +172,7 @@
                     <w:rPr>
                       <w:lang w:val="en-US"/>
                     </w:rPr>
-                    <w:id w:val="323558487"/>
+                    <w:id w:val="738919126"/>
                     <w:placeholder>
                       <w:docPart w:val="DefaultPlaceholder_-1854013440"/>
                     </w:placeholder>
@@ -209,13 +209,13 @@
                     <w:rPr>
                       <w:lang w:val="en-US"/>
                     </w:rPr>
-                    <w:id w:val="652028127"/>
+                    <w:id w:val="-878546317"/>
                     <w:placeholder>
                       <w:docPart w:val="DefaultPlaceholder_-1854013440"/>
                     </w:placeholder>
-                    <w:dataBinding w:prefixMappings="xmlns:ns0='urn:microsoft-dynamics-nav/reports/Out_Of_Office_Report/50110/' " w:xpath="/ns0:NavWordReportXmlPart[1]/ns0:Request[1]/ns0:DayCount[1]" w:storeItemID="{DF8B02B8-C4FC-4DA8-93FE-513E41710B5F}"/>
+                    <w:dataBinding w:prefixMappings="xmlns:ns0='urn:microsoft-dynamics-nav/reports/Out_Of_Office_Report/50110/' " w:xpath="/ns0:NavWordReportXmlPart[1]/ns0:Request[1]/ns0:Day_Count[1]" w:storeItemID="{DF8B02B8-C4FC-4DA8-93FE-513E41710B5F}"/>
                     <w:text/>
-                    <w:alias w:val="#Nav: /Request/DayCount"/>
+                    <w:alias w:val="#Nav: /Request/Day_Count"/>
                     <w:tag w:val="#Nav: Out_Of_Office_Report/50110"/>
                   </w:sdtPr>
                   <w:sdtContent>
@@ -234,7 +234,7 @@
                           <w:rPr>
                             <w:lang w:val="en-US"/>
                           </w:rPr>
-                          <w:t>DayCount</w:t>
+                          <w:t>Day_Count</w:t>
                         </w:r>
                         <w:proofErr w:type="spellEnd"/>
                       </w:p>
@@ -898,7 +898,7 @@
         <w:behaviors>
           <w:behavior w:val="content"/>
         </w:behaviors>
-        <w:guid w:val="{BE1FD673-7403-469E-AD12-B458BCBCDEDC}"/>
+        <w:guid w:val="{86889C59-99D0-4176-A4B2-BD8CEC603317}"/>
       </w:docPartPr>
       <w:docPartBody>
         <w:p>
@@ -979,30 +979,45 @@
     <w:rsidRoot w:val="005640B1"/>
     <w:rsid w:val="00061D2F"/>
     <w:rsid w:val="000F210D"/>
+    <w:rsid w:val="000F2FF7"/>
     <w:rsid w:val="00127AA2"/>
+    <w:rsid w:val="001E3D72"/>
     <w:rsid w:val="001E74B8"/>
     <w:rsid w:val="00236872"/>
     <w:rsid w:val="002F709D"/>
     <w:rsid w:val="00326FA1"/>
     <w:rsid w:val="0039697C"/>
     <w:rsid w:val="003A7378"/>
+    <w:rsid w:val="003B50AF"/>
     <w:rsid w:val="00403B94"/>
     <w:rsid w:val="00457498"/>
+    <w:rsid w:val="004B362C"/>
     <w:rsid w:val="004F2117"/>
     <w:rsid w:val="00556BD9"/>
+    <w:rsid w:val="00560788"/>
     <w:rsid w:val="005640B1"/>
     <w:rsid w:val="0057536B"/>
+    <w:rsid w:val="005A01D4"/>
+    <w:rsid w:val="005D08E6"/>
     <w:rsid w:val="00680E55"/>
     <w:rsid w:val="007C79FC"/>
     <w:rsid w:val="00887F23"/>
     <w:rsid w:val="008E0626"/>
     <w:rsid w:val="008F448F"/>
+    <w:rsid w:val="009B0CD5"/>
     <w:rsid w:val="009F0ACF"/>
     <w:rsid w:val="00A60086"/>
+    <w:rsid w:val="00AD225E"/>
+    <w:rsid w:val="00AF1628"/>
+    <w:rsid w:val="00B53A8C"/>
     <w:rsid w:val="00B638F7"/>
     <w:rsid w:val="00B7594E"/>
+    <w:rsid w:val="00BA5918"/>
+    <w:rsid w:val="00C53A0C"/>
     <w:rsid w:val="00DC3CF3"/>
+    <w:rsid w:val="00EA3F59"/>
     <w:rsid w:val="00F8455D"/>
+    <w:rsid w:val="00FD1987"/>
   </w:rsids>
   <m:mathPr>
     <m:mathFont m:val="Cambria Math"/>
@@ -1458,7 +1473,7 @@
     <w:basedOn w:val="a0"/>
     <w:uiPriority w:val="99"/>
     <w:semiHidden/>
-    <w:rsid w:val="007C79FC"/>
+    <w:rsid w:val="005A01D4"/>
     <w:rPr>
       <w:color w:val="666666"/>
     </w:rPr>
@@ -1858,7 +1873,7 @@
  
      < R e q u e s t   E l e m e n t T y p e = " D a t a I t e m "   E l e m e n t I d = " 1 2 0 4 4 3 1 2 9 2 " >   
-         < D a y C o u n t   E l e m e n t T y p e = " C o l u m n "   E l e m e n t I d = " 6 2 8 5 4 5 3 0 "   D a t a T y p e = " I n t e g e r " > D a y C o u n t < / D a y C o u n t > +         < D a y _ C o u n t   E l e m e n t T y p e = " C o l u m n "   E l e m e n t I d = " 9 6 7 7 2 6 1 8 1 "   D a t a T y p e = " I n t e g e r " > D a y _ C o u n t < / D a y _ C o u n t >   
          < E m p l o y e e _ N a m e   E l e m e n t T y p e = " C o l u m n "   E l e m e n t I d = " 6 8 8 4 8 5 3 5 "   D a t a T y p e = " T e x t " > E m p l o y e e _ N a m e < / E m p l o y e e _ N a m e >   
@@ -1943,7 +1958,7 @@
  
      < R e q u e s t >   
-         < D a y C o u n t > D a y C o u n t < / D a y C o u n t > +         < D a y _ C o u n t > D a y _ C o u n t < / D a y _ C o u n t >   
          < E m p l o y e e _ N a m e > E m p l o y e e _ N a m e < / E m p l o y e e _ N a m e >   

</xml_diff>

<commit_message>
Refactor Out Of Office Report to enhance data handling and remove unnecessary fields; update Employee No. handling and improve Day Count calculations.
</commit_message>
<xml_diff>
--- a/OutOfOfficeDayCount.docx
+++ b/OutOfOfficeDayCount.docx
@@ -13,13 +13,13 @@
           <w:rPr>
             <w:lang w:val="en-US"/>
           </w:rPr>
-          <w:alias w:val="#Nav: /Request/Start_Date"/>
+          <w:alias w:val="#Nav: /Employee/Request/Start_Date"/>
           <w:tag w:val="#Nav: Out_Of_Office_Report/50110"/>
-          <w:id w:val="1566678967"/>
+          <w:id w:val="2065673094"/>
           <w:placeholder>
             <w:docPart w:val="DefaultPlaceholder_-1854013440"/>
           </w:placeholder>
-          <w:dataBinding w:prefixMappings="xmlns:ns0='urn:microsoft-dynamics-nav/reports/Out_Of_Office_Report/50110/' " w:xpath="/ns0:NavWordReportXmlPart[1]/ns0:Request[1]/ns0:Start_Date[1]" w:storeItemID="{DF8B02B8-C4FC-4DA8-93FE-513E41710B5F}"/>
+          <w:dataBinding w:prefixMappings="xmlns:ns0='urn:microsoft-dynamics-nav/reports/Out_Of_Office_Report/50110/' " w:xpath="/ns0:NavWordReportXmlPart[1]/ns0:Employee[1]/ns0:Request[1]/ns0:Start_Date[1]" w:storeItemID="{DF8B02B8-C4FC-4DA8-93FE-513E41710B5F}"/>
           <w:text/>
         </w:sdtPr>
         <w:sdtContent>
@@ -43,13 +43,13 @@
           <w:rPr>
             <w:lang w:val="en-US"/>
           </w:rPr>
-          <w:alias w:val="#Nav: /Request/End_Date"/>
+          <w:alias w:val="#Nav: /Employee/Request/End_Date"/>
           <w:tag w:val="#Nav: Out_Of_Office_Report/50110"/>
-          <w:id w:val="387308433"/>
+          <w:id w:val="-737012474"/>
           <w:placeholder>
             <w:docPart w:val="DefaultPlaceholder_-1854013440"/>
           </w:placeholder>
-          <w:dataBinding w:prefixMappings="xmlns:ns0='urn:microsoft-dynamics-nav/reports/Out_Of_Office_Report/50110/' " w:xpath="/ns0:NavWordReportXmlPart[1]/ns0:Request[1]/ns0:End_Date[1]" w:storeItemID="{DF8B02B8-C4FC-4DA8-93FE-513E41710B5F}"/>
+          <w:dataBinding w:prefixMappings="xmlns:ns0='urn:microsoft-dynamics-nav/reports/Out_Of_Office_Report/50110/' " w:xpath="/ns0:NavWordReportXmlPart[1]/ns0:Employee[1]/ns0:Request[1]/ns0:End_Date[1]" w:storeItemID="{DF8B02B8-C4FC-4DA8-93FE-513E41710B5F}"/>
           <w:text/>
         </w:sdtPr>
         <w:sdtContent>
@@ -66,125 +66,107 @@
     <w:p>
       <w:pPr>
         <w:rPr>
-          <w:lang w:val="en-US"/>
+          <w:lang w:val="en-AU"/>
         </w:rPr>
       </w:pPr>
-      <w:sdt>
-        <w:sdtPr>
-          <w:rPr>
-            <w:lang w:val="en-US"/>
-          </w:rPr>
-          <w:alias w:val="#Nav: /Request/Employee_No_"/>
-          <w:tag w:val="#Nav: Out_Of_Office_Report/50110"/>
-          <w:id w:val="567539280"/>
-          <w:placeholder>
-            <w:docPart w:val="DefaultPlaceholder_-1854013440"/>
-          </w:placeholder>
-          <w:dataBinding w:prefixMappings="xmlns:ns0='urn:microsoft-dynamics-nav/reports/Out_Of_Office_Report/50110/' " w:xpath="/ns0:NavWordReportXmlPart[1]/ns0:Request[1]/ns0:Employee_No_[1]" w:storeItemID="{DF8B02B8-C4FC-4DA8-93FE-513E41710B5F}"/>
-          <w:text/>
-        </w:sdtPr>
-        <w:sdtContent>
-          <w:proofErr w:type="spellStart"/>
-          <w:r>
-            <w:rPr>
-              <w:lang w:val="en-US"/>
-            </w:rPr>
-            <w:t>Employee_No</w:t>
-          </w:r>
-          <w:proofErr w:type="spellEnd"/>
-          <w:r>
-            <w:rPr>
-              <w:lang w:val="en-US"/>
-            </w:rPr>
-            <w:t>_</w:t>
-          </w:r>
-        </w:sdtContent>
-      </w:sdt>
-      <w:r>
-        <w:rPr>
-          <w:lang w:val="en-US"/>
-        </w:rPr>
-        <w:t xml:space="preserve"> - </w:t>
-      </w:r>
-      <w:sdt>
-        <w:sdtPr>
-          <w:rPr>
-            <w:lang w:val="en-US"/>
-          </w:rPr>
-          <w:alias w:val="#Nav: /Request/Employee_Name"/>
-          <w:tag w:val="#Nav: Out_Of_Office_Report/50110"/>
-          <w:id w:val="-2086520076"/>
-          <w:placeholder>
-            <w:docPart w:val="DefaultPlaceholder_-1854013440"/>
-          </w:placeholder>
-          <w:dataBinding w:prefixMappings="xmlns:ns0='urn:microsoft-dynamics-nav/reports/Out_Of_Office_Report/50110/' " w:xpath="/ns0:NavWordReportXmlPart[1]/ns0:Request[1]/ns0:Employee_Name[1]" w:storeItemID="{DF8B02B8-C4FC-4DA8-93FE-513E41710B5F}"/>
-          <w:text/>
-        </w:sdtPr>
-        <w:sdtContent>
-          <w:proofErr w:type="spellStart"/>
-          <w:r>
-            <w:rPr>
-              <w:lang w:val="en-US"/>
-            </w:rPr>
-            <w:t>Employee_Name</w:t>
-          </w:r>
-          <w:proofErr w:type="spellEnd"/>
-        </w:sdtContent>
-      </w:sdt>
     </w:p>
     <w:tbl>
       <w:tblPr>
         <w:tblStyle w:val="a4"/>
         <w:tblW w:w="0" w:type="auto"/>
+        <w:tblBorders>
+          <w:top w:val="none" w:sz="0" w:space="0" w:color="auto"/>
+          <w:left w:val="none" w:sz="0" w:space="0" w:color="auto"/>
+          <w:bottom w:val="none" w:sz="0" w:space="0" w:color="auto"/>
+          <w:right w:val="none" w:sz="0" w:space="0" w:color="auto"/>
+          <w:insideH w:val="none" w:sz="0" w:space="0" w:color="auto"/>
+          <w:insideV w:val="none" w:sz="0" w:space="0" w:color="auto"/>
+        </w:tblBorders>
         <w:tblLook w:val="04A0" w:firstRow="1" w:lastRow="0" w:firstColumn="1" w:lastColumn="0" w:noHBand="0" w:noVBand="1"/>
       </w:tblPr>
       <w:tblGrid>
-        <w:gridCol w:w="4814"/>
-        <w:gridCol w:w="4814"/>
+        <w:gridCol w:w="1764"/>
+        <w:gridCol w:w="2064"/>
       </w:tblGrid>
       <w:sdt>
         <w:sdtPr>
+          <w:alias w:val="#Nav: /Employee"/>
+          <w:tag w:val="#Nav: Out_Of_Office_Report/50110"/>
+          <w:id w:val="1301111894"/>
+          <w15:dataBinding w:prefixMappings="xmlns:ns0='urn:microsoft-dynamics-nav/reports/Out_Of_Office_Report/50110/' " w:xpath="/ns0:NavWordReportXmlPart[1]/ns0:Employee" w:storeItemID="{DF8B02B8-C4FC-4DA8-93FE-513E41710B5F}"/>
+          <w15:repeatingSection/>
+        </w:sdtPr>
+        <w:sdtEndPr>
           <w:rPr>
             <w:lang w:val="en-US"/>
           </w:rPr>
-          <w:id w:val="-1180351798"/>
-          <w15:dataBinding w:prefixMappings="xmlns:ns0='urn:microsoft-dynamics-nav/reports/Out_Of_Office_Report/50110/' " w:xpath="/ns0:NavWordReportXmlPart[1]/ns0:Request" w:storeItemID="{DF8B02B8-C4FC-4DA8-93FE-513E41710B5F}"/>
-          <w15:repeatingSection/>
-          <w:alias w:val="#Nav: /Request"/>
-          <w:tag w:val="#Nav: Out_Of_Office_Report/50110"/>
-        </w:sdtPr>
+        </w:sdtEndPr>
         <w:sdtContent>
           <w:sdt>
             <w:sdtPr>
-              <w:rPr>
-                <w:lang w:val="en-US"/>
-              </w:rPr>
-              <w:id w:val="-1556145221"/>
+              <w:id w:val="-1312788031"/>
               <w:placeholder>
                 <w:docPart w:val="DefaultPlaceholder_-1854013435"/>
               </w:placeholder>
               <w15:repeatingSectionItem/>
             </w:sdtPr>
+            <w:sdtEndPr>
+              <w:rPr>
+                <w:lang w:val="en-US"/>
+              </w:rPr>
+            </w:sdtEndPr>
             <w:sdtContent>
               <w:tr>
+                <w:tc>
+                  <w:tcPr>
+                    <w:tcW w:w="1764" w:type="dxa"/>
+                  </w:tcPr>
+                  <w:p>
+                    <w:sdt>
+                      <w:sdtPr>
+                        <w:alias w:val="#Nav: /Employee/Employee_No_"/>
+                        <w:tag w:val="#Nav: Out_Of_Office_Report/50110"/>
+                        <w:id w:val="-129170365"/>
+                        <w:placeholder>
+                          <w:docPart w:val="DefaultPlaceholder_-1854013440"/>
+                        </w:placeholder>
+                        <w:dataBinding w:prefixMappings="xmlns:ns0='urn:microsoft-dynamics-nav/reports/Out_Of_Office_Report/50110/' " w:xpath="/ns0:NavWordReportXmlPart[1]/ns0:Employee[1]/ns0:Employee_No_[1]" w:storeItemID="{DF8B02B8-C4FC-4DA8-93FE-513E41710B5F}"/>
+                        <w:text/>
+                      </w:sdtPr>
+                      <w:sdtContent>
+                        <w:proofErr w:type="spellStart"/>
+                        <w:r>
+                          <w:t>Employee_No</w:t>
+                        </w:r>
+                        <w:proofErr w:type="spellEnd"/>
+                        <w:r>
+                          <w:t>_</w:t>
+                        </w:r>
+                      </w:sdtContent>
+                    </w:sdt>
+                    <w:r>
+                      <w:t xml:space="preserve">   - </w:t>
+                    </w:r>
+                  </w:p>
+                </w:tc>
                 <w:sdt>
                   <w:sdtPr>
                     <w:rPr>
                       <w:lang w:val="en-US"/>
                     </w:rPr>
-                    <w:id w:val="738919126"/>
+                    <w:alias w:val="#Nav: /Employee/Employee_Name"/>
+                    <w:tag w:val="#Nav: Out_Of_Office_Report/50110"/>
+                    <w:id w:val="39637082"/>
                     <w:placeholder>
                       <w:docPart w:val="DefaultPlaceholder_-1854013440"/>
                     </w:placeholder>
-                    <w:dataBinding w:prefixMappings="xmlns:ns0='urn:microsoft-dynamics-nav/reports/Out_Of_Office_Report/50110/' " w:xpath="/ns0:NavWordReportXmlPart[1]/ns0:Request[1]/ns0:Reason_Code[1]" w:storeItemID="{DF8B02B8-C4FC-4DA8-93FE-513E41710B5F}"/>
+                    <w:dataBinding w:prefixMappings="xmlns:ns0='urn:microsoft-dynamics-nav/reports/Out_Of_Office_Report/50110/' " w:xpath="/ns0:NavWordReportXmlPart[1]/ns0:Employee[1]/ns0:Employee_Name[1]" w:storeItemID="{DF8B02B8-C4FC-4DA8-93FE-513E41710B5F}"/>
                     <w:text/>
-                    <w:alias w:val="#Nav: /Request/Reason_Code"/>
-                    <w:tag w:val="#Nav: Out_Of_Office_Report/50110"/>
                   </w:sdtPr>
                   <w:sdtContent>
                     <w:tc>
                       <w:tcPr>
-                        <w:tcW w:w="4814" w:type="dxa"/>
+                        <w:tcW w:w="2064" w:type="dxa"/>
                       </w:tcPr>
                       <w:p>
                         <w:pPr>
@@ -197,38 +179,137 @@
                           <w:rPr>
                             <w:lang w:val="en-US"/>
                           </w:rPr>
-                          <w:t>Reason_Code</w:t>
+                          <w:t>Employee_Name</w:t>
                         </w:r>
                         <w:proofErr w:type="spellEnd"/>
                       </w:p>
                     </w:tc>
                   </w:sdtContent>
                 </w:sdt>
-                <w:sdt>
-                  <w:sdtPr>
-                    <w:rPr>
-                      <w:lang w:val="en-US"/>
-                    </w:rPr>
-                    <w:id w:val="-878546317"/>
-                    <w:placeholder>
-                      <w:docPart w:val="DefaultPlaceholder_-1854013440"/>
-                    </w:placeholder>
-                    <w:dataBinding w:prefixMappings="xmlns:ns0='urn:microsoft-dynamics-nav/reports/Out_Of_Office_Report/50110/' " w:xpath="/ns0:NavWordReportXmlPart[1]/ns0:Request[1]/ns0:Day_Count[1]" w:storeItemID="{DF8B02B8-C4FC-4DA8-93FE-513E41710B5F}"/>
-                    <w:text/>
-                    <w:alias w:val="#Nav: /Request/Day_Count"/>
-                    <w:tag w:val="#Nav: Out_Of_Office_Report/50110"/>
-                  </w:sdtPr>
-                  <w:sdtContent>
-                    <w:tc>
-                      <w:tcPr>
-                        <w:tcW w:w="4814" w:type="dxa"/>
-                      </w:tcPr>
-                      <w:p>
-                        <w:pPr>
+              </w:tr>
+            </w:sdtContent>
+          </w:sdt>
+        </w:sdtContent>
+      </w:sdt>
+    </w:tbl>
+    <w:p>
+      <w:pPr>
+        <w:rPr>
+          <w:lang w:val="en-US"/>
+        </w:rPr>
+      </w:pPr>
+    </w:p>
+    <w:tbl>
+      <w:tblPr>
+        <w:tblStyle w:val="a4"/>
+        <w:tblW w:w="0" w:type="auto"/>
+        <w:tblBorders>
+          <w:top w:val="none" w:sz="0" w:space="0" w:color="auto"/>
+          <w:left w:val="none" w:sz="0" w:space="0" w:color="auto"/>
+          <w:bottom w:val="none" w:sz="0" w:space="0" w:color="auto"/>
+          <w:right w:val="none" w:sz="0" w:space="0" w:color="auto"/>
+          <w:insideH w:val="none" w:sz="0" w:space="0" w:color="auto"/>
+          <w:insideV w:val="none" w:sz="0" w:space="0" w:color="auto"/>
+        </w:tblBorders>
+        <w:tblLook w:val="04A0" w:firstRow="1" w:lastRow="0" w:firstColumn="1" w:lastColumn="0" w:noHBand="0" w:noVBand="1"/>
+      </w:tblPr>
+      <w:tblGrid>
+        <w:gridCol w:w="1980"/>
+        <w:gridCol w:w="2410"/>
+      </w:tblGrid>
+      <w:sdt>
+        <w:sdtPr>
+          <w:rPr>
+            <w:lang w:val="en-US"/>
+          </w:rPr>
+          <w:alias w:val="#Nav: /Employee/Request"/>
+          <w:tag w:val="#Nav: Out_Of_Office_Report/50110"/>
+          <w:id w:val="-1504347693"/>
+          <w15:dataBinding w:prefixMappings="xmlns:ns0='urn:microsoft-dynamics-nav/reports/Out_Of_Office_Report/50110/' " w:xpath="/ns0:NavWordReportXmlPart[1]/ns0:Employee[1]/ns0:Request" w:storeItemID="{DF8B02B8-C4FC-4DA8-93FE-513E41710B5F}"/>
+          <w15:repeatingSection/>
+        </w:sdtPr>
+        <w:sdtContent>
+          <w:sdt>
+            <w:sdtPr>
+              <w:rPr>
+                <w:lang w:val="en-US"/>
+              </w:rPr>
+              <w:id w:val="2071451280"/>
+              <w:placeholder>
+                <w:docPart w:val="DefaultPlaceholder_-1854013435"/>
+              </w:placeholder>
+              <w15:repeatingSectionItem/>
+            </w:sdtPr>
+            <w:sdtContent>
+              <w:tr>
+                <w:tc>
+                  <w:tcPr>
+                    <w:tcW w:w="1980" w:type="dxa"/>
+                  </w:tcPr>
+                  <w:p>
+                    <w:pPr>
+                      <w:rPr>
+                        <w:lang w:val="en-US"/>
+                      </w:rPr>
+                    </w:pPr>
+                    <w:sdt>
+                      <w:sdtPr>
+                        <w:rPr>
+                          <w:lang w:val="en-US"/>
+                        </w:rPr>
+                        <w:alias w:val="#Nav: /Employee/Request/Reason_Code"/>
+                        <w:tag w:val="#Nav: Out_Of_Office_Report/50110"/>
+                        <w:id w:val="1136524668"/>
+                        <w:placeholder>
+                          <w:docPart w:val="DefaultPlaceholder_-1854013440"/>
+                        </w:placeholder>
+                        <w:dataBinding w:prefixMappings="xmlns:ns0='urn:microsoft-dynamics-nav/reports/Out_Of_Office_Report/50110/' " w:xpath="/ns0:NavWordReportXmlPart[1]/ns0:Employee[1]/ns0:Request[1]/ns0:Reason_Code[1]" w:storeItemID="{DF8B02B8-C4FC-4DA8-93FE-513E41710B5F}"/>
+                        <w:text/>
+                      </w:sdtPr>
+                      <w:sdtContent>
+                        <w:proofErr w:type="spellStart"/>
+                        <w:r>
                           <w:rPr>
                             <w:lang w:val="en-US"/>
                           </w:rPr>
-                        </w:pPr>
+                          <w:t>Reason_Code</w:t>
+                        </w:r>
+                        <w:proofErr w:type="spellEnd"/>
+                      </w:sdtContent>
+                    </w:sdt>
+                    <w:r>
+                      <w:rPr>
+                        <w:lang w:val="en-US"/>
+                      </w:rPr>
+                      <w:t xml:space="preserve"> - </w:t>
+                    </w:r>
+                  </w:p>
+                </w:tc>
+                <w:tc>
+                  <w:tcPr>
+                    <w:tcW w:w="2410" w:type="dxa"/>
+                  </w:tcPr>
+                  <w:p>
+                    <w:pPr>
+                      <w:rPr>
+                        <w:lang w:val="en-US"/>
+                      </w:rPr>
+                    </w:pPr>
+                    <w:sdt>
+                      <w:sdtPr>
+                        <w:rPr>
+                          <w:lang w:val="en-US"/>
+                        </w:rPr>
+                        <w:alias w:val="#Nav: /Employee/Request/Day_Count"/>
+                        <w:tag w:val="#Nav: Out_Of_Office_Report/50110"/>
+                        <w:id w:val="1620339874"/>
+                        <w:placeholder>
+                          <w:docPart w:val="DefaultPlaceholder_-1854013440"/>
+                        </w:placeholder>
+                        <w:dataBinding w:prefixMappings="xmlns:ns0='urn:microsoft-dynamics-nav/reports/Out_Of_Office_Report/50110/' " w:xpath="/ns0:NavWordReportXmlPart[1]/ns0:Employee[1]/ns0:Request[1]/ns0:Day_Count[1]" w:storeItemID="{DF8B02B8-C4FC-4DA8-93FE-513E41710B5F}"/>
+                        <w:text/>
+                      </w:sdtPr>
+                      <w:sdtContent>
                         <w:proofErr w:type="spellStart"/>
                         <w:r>
                           <w:rPr>
@@ -237,10 +318,16 @@
                           <w:t>Day_Count</w:t>
                         </w:r>
                         <w:proofErr w:type="spellEnd"/>
-                      </w:p>
-                    </w:tc>
-                  </w:sdtContent>
-                </w:sdt>
+                      </w:sdtContent>
+                    </w:sdt>
+                    <w:r>
+                      <w:rPr>
+                        <w:lang w:val="en-US"/>
+                      </w:rPr>
+                      <w:t xml:space="preserve"> days</w:t>
+                    </w:r>
+                  </w:p>
+                </w:tc>
               </w:tr>
             </w:sdtContent>
           </w:sdt>
@@ -267,6 +354,118 @@
 <file path=word/numbering.xml><?xml version="1.0" encoding="utf-8"?>
 <w:numbering xmlns:wpc="http://schemas.microsoft.com/office/word/2010/wordprocessingCanvas" xmlns:cx="http://schemas.microsoft.com/office/drawing/2014/chartex" xmlns:cx1="http://schemas.microsoft.com/office/drawing/2015/9/8/chartex" xmlns:cx2="http://schemas.microsoft.com/office/drawing/2015/10/21/chartex" xmlns:cx3="http://schemas.microsoft.com/office/drawing/2016/5/9/chartex" xmlns:cx4="http://schemas.microsoft.com/office/drawing/2016/5/10/chartex" xmlns:cx5="http://schemas.microsoft.com/office/drawing/2016/5/11/chartex" xmlns:cx6="http://schemas.microsoft.com/office/drawing/2016/5/12/chartex" xmlns:cx7="http://schemas.microsoft.com/office/drawing/2016/5/13/chartex" xmlns:cx8="http://schemas.microsoft.com/office/drawing/2016/5/14/chartex" xmlns:mc="http://schemas.openxmlformats.org/markup-compatibility/2006" xmlns:aink="http://schemas.microsoft.com/office/drawing/2016/ink" xmlns:am3d="http://schemas.microsoft.com/office/drawing/2017/model3d" xmlns:o="urn:schemas-microsoft-com:office:office" xmlns:oel="http://schemas.microsoft.com/office/2019/extlst" xmlns:r="http://schemas.openxmlformats.org/officeDocument/2006/relationships" xmlns:m="http://schemas.openxmlformats.org/officeDocument/2006/math" xmlns:v="urn:schemas-microsoft-com:vml" xmlns:wp14="http://schemas.microsoft.com/office/word/2010/wordprocessingDrawing" xmlns:wp="http://schemas.openxmlformats.org/drawingml/2006/wordprocessingDrawing" xmlns:w10="urn:schemas-microsoft-com:office:word" xmlns:w="http://schemas.openxmlformats.org/wordprocessingml/2006/main" xmlns:w14="http://schemas.microsoft.com/office/word/2010/wordml" xmlns:w15="http://schemas.microsoft.com/office/word/2012/wordml" xmlns:w16cex="http://schemas.microsoft.com/office/word/2018/wordml/cex" xmlns:w16cid="http://schemas.microsoft.com/office/word/2016/wordml/cid" xmlns:w16="http://schemas.microsoft.com/office/word/2018/wordml" xmlns:w16du="http://schemas.microsoft.com/office/word/2023/wordml/word16du" xmlns:w16sdtdh="http://schemas.microsoft.com/office/word/2020/wordml/sdtdatahash" xmlns:w16sdtfl="http://schemas.microsoft.com/office/word/2024/wordml/sdtformatlock" xmlns:w16se="http://schemas.microsoft.com/office/word/2015/wordml/symex" xmlns:wpg="http://schemas.microsoft.com/office/word/2010/wordprocessingGroup" xmlns:wpi="http://schemas.microsoft.com/office/word/2010/wordprocessingInk" xmlns:wne="http://schemas.microsoft.com/office/word/2006/wordml" xmlns:wps="http://schemas.microsoft.com/office/word/2010/wordprocessingShape" mc:Ignorable="w14 w15 w16se w16cid w16 w16cex w16sdtdh w16sdtfl w16du wp14">
   <w:abstractNum w:abstractNumId="0" w15:restartNumberingAfterBreak="0">
+    <w:nsid w:val="163C222D"/>
+    <w:multiLevelType w:val="hybridMultilevel"/>
+    <w:tmpl w:val="BBC86FE4"/>
+    <w:lvl w:ilvl="0" w:tplc="60FC0B74">
+      <w:numFmt w:val="bullet"/>
+      <w:lvlText w:val="-"/>
+      <w:lvlJc w:val="left"/>
+      <w:pPr>
+        <w:ind w:left="720" w:hanging="360"/>
+      </w:pPr>
+      <w:rPr>
+        <w:rFonts w:ascii="Aptos" w:eastAsiaTheme="minorEastAsia" w:hAnsi="Aptos" w:cstheme="minorBidi" w:hint="default"/>
+      </w:rPr>
+    </w:lvl>
+    <w:lvl w:ilvl="1" w:tplc="04220003" w:tentative="1">
+      <w:start w:val="1"/>
+      <w:numFmt w:val="bullet"/>
+      <w:lvlText w:val="o"/>
+      <w:lvlJc w:val="left"/>
+      <w:pPr>
+        <w:ind w:left="1440" w:hanging="360"/>
+      </w:pPr>
+      <w:rPr>
+        <w:rFonts w:ascii="Courier New" w:hAnsi="Courier New" w:cs="Courier New" w:hint="default"/>
+      </w:rPr>
+    </w:lvl>
+    <w:lvl w:ilvl="2" w:tplc="04220005" w:tentative="1">
+      <w:start w:val="1"/>
+      <w:numFmt w:val="bullet"/>
+      <w:lvlText w:val=""/>
+      <w:lvlJc w:val="left"/>
+      <w:pPr>
+        <w:ind w:left="2160" w:hanging="360"/>
+      </w:pPr>
+      <w:rPr>
+        <w:rFonts w:ascii="Wingdings" w:hAnsi="Wingdings" w:hint="default"/>
+      </w:rPr>
+    </w:lvl>
+    <w:lvl w:ilvl="3" w:tplc="04220001" w:tentative="1">
+      <w:start w:val="1"/>
+      <w:numFmt w:val="bullet"/>
+      <w:lvlText w:val=""/>
+      <w:lvlJc w:val="left"/>
+      <w:pPr>
+        <w:ind w:left="2880" w:hanging="360"/>
+      </w:pPr>
+      <w:rPr>
+        <w:rFonts w:ascii="Symbol" w:hAnsi="Symbol" w:hint="default"/>
+      </w:rPr>
+    </w:lvl>
+    <w:lvl w:ilvl="4" w:tplc="04220003" w:tentative="1">
+      <w:start w:val="1"/>
+      <w:numFmt w:val="bullet"/>
+      <w:lvlText w:val="o"/>
+      <w:lvlJc w:val="left"/>
+      <w:pPr>
+        <w:ind w:left="3600" w:hanging="360"/>
+      </w:pPr>
+      <w:rPr>
+        <w:rFonts w:ascii="Courier New" w:hAnsi="Courier New" w:cs="Courier New" w:hint="default"/>
+      </w:rPr>
+    </w:lvl>
+    <w:lvl w:ilvl="5" w:tplc="04220005" w:tentative="1">
+      <w:start w:val="1"/>
+      <w:numFmt w:val="bullet"/>
+      <w:lvlText w:val=""/>
+      <w:lvlJc w:val="left"/>
+      <w:pPr>
+        <w:ind w:left="4320" w:hanging="360"/>
+      </w:pPr>
+      <w:rPr>
+        <w:rFonts w:ascii="Wingdings" w:hAnsi="Wingdings" w:hint="default"/>
+      </w:rPr>
+    </w:lvl>
+    <w:lvl w:ilvl="6" w:tplc="04220001" w:tentative="1">
+      <w:start w:val="1"/>
+      <w:numFmt w:val="bullet"/>
+      <w:lvlText w:val=""/>
+      <w:lvlJc w:val="left"/>
+      <w:pPr>
+        <w:ind w:left="5040" w:hanging="360"/>
+      </w:pPr>
+      <w:rPr>
+        <w:rFonts w:ascii="Symbol" w:hAnsi="Symbol" w:hint="default"/>
+      </w:rPr>
+    </w:lvl>
+    <w:lvl w:ilvl="7" w:tplc="04220003" w:tentative="1">
+      <w:start w:val="1"/>
+      <w:numFmt w:val="bullet"/>
+      <w:lvlText w:val="o"/>
+      <w:lvlJc w:val="left"/>
+      <w:pPr>
+        <w:ind w:left="5760" w:hanging="360"/>
+      </w:pPr>
+      <w:rPr>
+        <w:rFonts w:ascii="Courier New" w:hAnsi="Courier New" w:cs="Courier New" w:hint="default"/>
+      </w:rPr>
+    </w:lvl>
+    <w:lvl w:ilvl="8" w:tplc="04220005" w:tentative="1">
+      <w:start w:val="1"/>
+      <w:numFmt w:val="bullet"/>
+      <w:lvlText w:val=""/>
+      <w:lvlJc w:val="left"/>
+      <w:pPr>
+        <w:ind w:left="6480" w:hanging="360"/>
+      </w:pPr>
+      <w:rPr>
+        <w:rFonts w:ascii="Wingdings" w:hAnsi="Wingdings" w:hint="default"/>
+      </w:rPr>
+    </w:lvl>
+  </w:abstractNum>
+  <w:abstractNum w:abstractNumId="1" w15:restartNumberingAfterBreak="0">
     <w:nsid w:val="7F3E3C63"/>
     <w:multiLevelType w:val="hybridMultilevel"/>
     <w:tmpl w:val="C8865934"/>
@@ -380,6 +579,9 @@
     </w:lvl>
   </w:abstractNum>
   <w:num w:numId="1" w16cid:durableId="1174340110">
+    <w:abstractNumId w:val="1"/>
+  </w:num>
+  <w:num w:numId="2" w16cid:durableId="2116055465">
     <w:abstractNumId w:val="0"/>
   </w:num>
 </w:numbering>
@@ -917,12 +1119,11 @@
 
 <file path=word/glossary/fontTable.xml><?xml version="1.0" encoding="utf-8"?>
 <w:fonts xmlns:mc="http://schemas.openxmlformats.org/markup-compatibility/2006" xmlns:r="http://schemas.openxmlformats.org/officeDocument/2006/relationships" xmlns:w="http://schemas.openxmlformats.org/wordprocessingml/2006/main" xmlns:w14="http://schemas.microsoft.com/office/word/2010/wordml" xmlns:w15="http://schemas.microsoft.com/office/word/2012/wordml" xmlns:w16cex="http://schemas.microsoft.com/office/word/2018/wordml/cex" xmlns:w16cid="http://schemas.microsoft.com/office/word/2016/wordml/cid" xmlns:w16="http://schemas.microsoft.com/office/word/2018/wordml" xmlns:w16du="http://schemas.microsoft.com/office/word/2023/wordml/word16du" xmlns:w16sdtdh="http://schemas.microsoft.com/office/word/2020/wordml/sdtdatahash" xmlns:w16sdtfl="http://schemas.microsoft.com/office/word/2024/wordml/sdtformatlock" xmlns:w16se="http://schemas.microsoft.com/office/word/2015/wordml/symex" mc:Ignorable="w14 w15 w16se w16cid w16 w16cex w16sdtdh w16sdtfl w16du">
-  <w:font w:name="Symbol">
-    <w:panose1 w:val="05050102010706020507"/>
-    <w:charset w:val="02"/>
-    <w:family w:val="roman"/>
+  <w:font w:name="Aptos">
+    <w:charset w:val="00"/>
+    <w:family w:val="swiss"/>
     <w:pitch w:val="variable"/>
-    <w:sig w:usb0="00000000" w:usb1="10000000" w:usb2="00000000" w:usb3="00000000" w:csb0="80000000" w:csb1="00000000"/>
+    <w:sig w:usb0="20000287" w:usb1="00000003" w:usb2="00000000" w:usb3="00000000" w:csb0="0000019F" w:csb1="00000000"/>
   </w:font>
   <w:font w:name="Times New Roman">
     <w:panose1 w:val="02020603050405020304"/>
@@ -945,11 +1146,12 @@
     <w:pitch w:val="variable"/>
     <w:sig w:usb0="00000000" w:usb1="10000000" w:usb2="00000000" w:usb3="00000000" w:csb0="80000000" w:csb1="00000000"/>
   </w:font>
-  <w:font w:name="Aptos">
-    <w:charset w:val="00"/>
-    <w:family w:val="swiss"/>
+  <w:font w:name="Symbol">
+    <w:panose1 w:val="05050102010706020507"/>
+    <w:charset w:val="02"/>
+    <w:family w:val="roman"/>
     <w:pitch w:val="variable"/>
-    <w:sig w:usb0="20000287" w:usb1="00000003" w:usb2="00000000" w:usb3="00000000" w:csb0="0000019F" w:csb1="00000000"/>
+    <w:sig w:usb0="00000000" w:usb1="10000000" w:usb2="00000000" w:usb3="00000000" w:csb0="80000000" w:csb1="00000000"/>
   </w:font>
   <w:font w:name="Aptos Display">
     <w:charset w:val="00"/>
@@ -977,13 +1179,17 @@
   </w:compat>
   <w:rsids>
     <w:rsidRoot w:val="005640B1"/>
+    <w:rsid w:val="00036528"/>
     <w:rsid w:val="00061D2F"/>
+    <w:rsid w:val="000E3CAC"/>
     <w:rsid w:val="000F210D"/>
     <w:rsid w:val="000F2FF7"/>
     <w:rsid w:val="00127AA2"/>
     <w:rsid w:val="001E3D72"/>
     <w:rsid w:val="001E74B8"/>
     <w:rsid w:val="00236872"/>
+    <w:rsid w:val="00260472"/>
+    <w:rsid w:val="002C1B08"/>
     <w:rsid w:val="002F709D"/>
     <w:rsid w:val="00326FA1"/>
     <w:rsid w:val="0039697C"/>
@@ -992,14 +1198,18 @@
     <w:rsid w:val="00403B94"/>
     <w:rsid w:val="00457498"/>
     <w:rsid w:val="004B362C"/>
+    <w:rsid w:val="004C0F1E"/>
     <w:rsid w:val="004F2117"/>
+    <w:rsid w:val="00544DC8"/>
     <w:rsid w:val="00556BD9"/>
     <w:rsid w:val="00560788"/>
     <w:rsid w:val="005640B1"/>
     <w:rsid w:val="0057536B"/>
     <w:rsid w:val="005A01D4"/>
+    <w:rsid w:val="005C359A"/>
     <w:rsid w:val="005D08E6"/>
     <w:rsid w:val="00680E55"/>
+    <w:rsid w:val="006A1100"/>
     <w:rsid w:val="007C79FC"/>
     <w:rsid w:val="00887F23"/>
     <w:rsid w:val="008E0626"/>
@@ -1007,13 +1217,17 @@
     <w:rsid w:val="009B0CD5"/>
     <w:rsid w:val="009F0ACF"/>
     <w:rsid w:val="00A60086"/>
+    <w:rsid w:val="00AB762C"/>
     <w:rsid w:val="00AD225E"/>
     <w:rsid w:val="00AF1628"/>
     <w:rsid w:val="00B53A8C"/>
     <w:rsid w:val="00B638F7"/>
+    <w:rsid w:val="00B65705"/>
     <w:rsid w:val="00B7594E"/>
     <w:rsid w:val="00BA5918"/>
     <w:rsid w:val="00C53A0C"/>
+    <w:rsid w:val="00CF2CC7"/>
+    <w:rsid w:val="00D13039"/>
     <w:rsid w:val="00DC3CF3"/>
     <w:rsid w:val="00EA3F59"/>
     <w:rsid w:val="00F8455D"/>
@@ -1871,21 +2085,25 @@
  
      < T o o l t i p s / >   
-     < R e q u e s t   E l e m e n t T y p e = " D a t a I t e m "   E l e m e n t I d = " 1 2 0 4 4 3 1 2 9 2 " > - 
-         < D a y _ C o u n t   E l e m e n t T y p e = " C o l u m n "   E l e m e n t I d = " 9 6 7 7 2 6 1 8 1 "   D a t a T y p e = " I n t e g e r " > D a y _ C o u n t < / D a y _ C o u n t > +     < E m p l o y e e   E l e m e n t T y p e = " D a t a I t e m "   E l e m e n t I d = " 6 4 9 0 3 7 5 8 5 " >   
          < E m p l o y e e _ N a m e   E l e m e n t T y p e = " C o l u m n "   E l e m e n t I d = " 6 8 8 4 8 5 3 5 "   D a t a T y p e = " T e x t " > E m p l o y e e _ N a m e < / E m p l o y e e _ N a m e >   
          < E m p l o y e e _ N o _   E l e m e n t T y p e = " C o l u m n "   E l e m e n t I d = " 8 2 0 9 0 8 9 5 4 "   D a t a T y p e = " C o d e " > E m p l o y e e _ N o _ < / E m p l o y e e _ N o _ >   
-         < E n d _ D a t e   E l e m e n t T y p e = " C o l u m n "   E l e m e n t I d = " 2 0 5 2 8 6 2 7 2 7 "   D a t a T y p e = " D a t e " > E n d _ D a t e < / E n d _ D a t e > - 
-         < R e a s o n _ C o d e   E l e m e n t T y p e = " C o l u m n "   E l e m e n t I d = " 6 1 0 6 0 0 4 8 3 "   D a t a T y p e = " C o d e " > R e a s o n _ C o d e < / R e a s o n _ C o d e > - 
-         < S t a r t _ D a t e   E l e m e n t T y p e = " C o l u m n "   E l e m e n t I d = " 8 9 4 2 9 7 7 5 4 "   D a t a T y p e = " D a t e " > S t a r t _ D a t e < / S t a r t _ D a t e > - 
-     < / R e q u e s t > +         < R e q u e s t   E l e m e n t T y p e = " D a t a I t e m "   E l e m e n t I d = " 1 2 0 4 4 3 1 2 9 2 " > + 
+             < D a y _ C o u n t   E l e m e n t T y p e = " C o l u m n "   E l e m e n t I d = " 9 6 7 7 2 6 1 8 1 "   D a t a T y p e = " I n t e g e r " > D a y _ C o u n t < / D a y _ C o u n t > + 
+             < E n d _ D a t e   E l e m e n t T y p e = " C o l u m n "   E l e m e n t I d = " 2 0 5 2 8 6 2 7 2 7 "   D a t a T y p e = " D a t e " > E n d _ D a t e < / E n d _ D a t e > + 
+             < R e a s o n _ C o d e   E l e m e n t T y p e = " C o l u m n "   E l e m e n t I d = " 6 1 0 6 0 0 4 8 3 "   D a t a T y p e = " C o d e " > R e a s o n _ C o d e < / R e a s o n _ C o d e > + 
+             < S t a r t _ D a t e   E l e m e n t T y p e = " C o l u m n "   E l e m e n t I d = " 8 9 4 2 9 7 7 5 4 "   D a t a T y p e = " D a t e " > S t a r t _ D a t e < / S t a r t _ D a t e > + 
+         < / R e q u e s t > + 
+     < / E m p l o y e e >   
  < / N a v W o r d R e p o r t X m l P a r t > 
 </file>
@@ -1956,23 +2174,31 @@
  
      < / B C R e p o r t I n f o r m a t i o n >   
-     < R e q u e s t > - 
-         < D a y _ C o u n t > D a y _ C o u n t < / D a y _ C o u n t > +     < E m p l o y e e >   
          < E m p l o y e e _ N a m e > E m p l o y e e _ N a m e < / E m p l o y e e _ N a m e >   
          < E m p l o y e e _ N o _ > E m p l o y e e _ N o _ < / E m p l o y e e _ N o _ >   
-         < E n d _ D a t e > E n d _ D a t e < / E n d _ D a t e > - 
-         < R e a s o n _ C o d e > R e a s o n _ C o d e < / R e a s o n _ C o d e > - 
-         < S t a r t _ D a t e > S t a r t _ D a t e < / S t a r t _ D a t e > - 
-     < / R e q u e s t > +         < R e q u e s t > + 
+             < D a y _ C o u n t > D a y _ C o u n t < / D a y _ C o u n t > + 
+             < E n d _ D a t e > E n d _ D a t e < / E n d _ D a t e > + 
+             < R e a s o n _ C o d e > R e a s o n _ C o d e < / R e a s o n _ C o d e > + 
+             < S t a r t _ D a t e > S t a r t _ D a t e < / S t a r t _ D a t e > + 
+         < / R e q u e s t > + 
+     < / E m p l o y e e >   
  < / N a v W o r d R e p o r t X m l P a r t > 
+</file>
+
+<file path=customXml/item3.xml><?xml version="1.0" encoding="utf-8"?>
+<b:Sources xmlns:b="http://schemas.openxmlformats.org/officeDocument/2006/bibliography" xmlns="http://schemas.openxmlformats.org/officeDocument/2006/bibliography" SelectedStyle="\APASixthEditionOfficeOnline.xsl" StyleName="APA" Version="6"/>
 </file>
 
 <file path=customXml/itemProps1.xml><?xml version="1.0" encoding="utf-8"?>
@@ -1989,4 +2215,12 @@
     <ds:schemaRef ds:uri="urn:microsoft-dynamics-nav/reports/Out_Of_Office_Report/50110/"/>
   </ds:schemaRefs>
 </ds:datastoreItem>
+</file>
+
+<file path=customXml/itemProps3.xml><?xml version="1.0" encoding="utf-8"?>
+<ds:datastoreItem xmlns:ds="http://schemas.openxmlformats.org/officeDocument/2006/customXml" ds:itemID="{036D708B-1503-497B-AA55-16D4F90F9680}">
+  <ds:schemaRefs>
+    <ds:schemaRef ds:uri="http://schemas.openxmlformats.org/officeDocument/2006/bibliography"/>
+  </ds:schemaRefs>
+</ds:datastoreItem>
 </file>
</xml_diff>

<commit_message>
Enhance Out Of Office management by updating tooltips for clarity, adding validation for date fields, and refining report filters.
</commit_message>
<xml_diff>
--- a/OutOfOfficeDayCount.docx
+++ b/OutOfOfficeDayCount.docx
@@ -75,12 +75,12 @@
         <w:tblStyle w:val="a4"/>
         <w:tblW w:w="0" w:type="auto"/>
         <w:tblBorders>
-          <w:top w:val="none" w:sz="0" w:space="0" w:color="auto"/>
-          <w:left w:val="none" w:sz="0" w:space="0" w:color="auto"/>
-          <w:bottom w:val="none" w:sz="0" w:space="0" w:color="auto"/>
-          <w:right w:val="none" w:sz="0" w:space="0" w:color="auto"/>
-          <w:insideH w:val="none" w:sz="0" w:space="0" w:color="auto"/>
-          <w:insideV w:val="none" w:sz="0" w:space="0" w:color="auto"/>
+          <w:top w:val="none" w:color="auto" w:sz="0" w:space="0"/>
+          <w:left w:val="none" w:color="auto" w:sz="0" w:space="0"/>
+          <w:bottom w:val="none" w:color="auto" w:sz="0" w:space="0"/>
+          <w:right w:val="none" w:color="auto" w:sz="0" w:space="0"/>
+          <w:insideH w:val="none" w:color="auto" w:sz="0" w:space="0"/>
+          <w:insideV w:val="none" w:color="auto" w:sz="0" w:space="0"/>
         </w:tblBorders>
         <w:tblLook w:val="04A0" w:firstRow="1" w:lastRow="0" w:firstColumn="1" w:lastColumn="0" w:noHBand="0" w:noVBand="1"/>
       </w:tblPr>
@@ -204,29 +204,29 @@
         <w:tblStyle w:val="a4"/>
         <w:tblW w:w="0" w:type="auto"/>
         <w:tblBorders>
-          <w:top w:val="none" w:sz="0" w:space="0" w:color="auto"/>
-          <w:left w:val="none" w:sz="0" w:space="0" w:color="auto"/>
-          <w:bottom w:val="none" w:sz="0" w:space="0" w:color="auto"/>
-          <w:right w:val="none" w:sz="0" w:space="0" w:color="auto"/>
-          <w:insideH w:val="none" w:sz="0" w:space="0" w:color="auto"/>
-          <w:insideV w:val="none" w:sz="0" w:space="0" w:color="auto"/>
+          <w:top w:val="none" w:color="auto" w:sz="0" w:space="0"/>
+          <w:left w:val="none" w:color="auto" w:sz="0" w:space="0"/>
+          <w:bottom w:val="none" w:color="auto" w:sz="0" w:space="0"/>
+          <w:right w:val="none" w:color="auto" w:sz="0" w:space="0"/>
+          <w:insideH w:val="none" w:color="auto" w:sz="0" w:space="0"/>
+          <w:insideV w:val="none" w:color="auto" w:sz="0" w:space="0"/>
         </w:tblBorders>
         <w:tblLook w:val="04A0" w:firstRow="1" w:lastRow="0" w:firstColumn="1" w:lastColumn="0" w:noHBand="0" w:noVBand="1"/>
       </w:tblPr>
       <w:tblGrid>
-        <w:gridCol w:w="1980"/>
-        <w:gridCol w:w="2410"/>
+        <w:gridCol w:w="2547"/>
+        <w:gridCol w:w="1368"/>
       </w:tblGrid>
       <w:sdt>
         <w:sdtPr>
           <w:rPr>
             <w:lang w:val="en-US"/>
           </w:rPr>
+          <w:id w:val="-521168637"/>
+          <w15:dataBinding w:prefixMappings="xmlns:ns0='urn:microsoft-dynamics-nav/reports/Out_Of_Office_Report/50110/' " w:xpath="/ns0:NavWordReportXmlPart[1]/ns0:Employee[1]/ns0:Request" w:storeItemID="{DF8B02B8-C4FC-4DA8-93FE-513E41710B5F}"/>
+          <w15:repeatingSection/>
           <w:alias w:val="#Nav: /Employee/Request"/>
           <w:tag w:val="#Nav: Out_Of_Office_Report/50110"/>
-          <w:id w:val="-1504347693"/>
-          <w15:dataBinding w:prefixMappings="xmlns:ns0='urn:microsoft-dynamics-nav/reports/Out_Of_Office_Report/50110/' " w:xpath="/ns0:NavWordReportXmlPart[1]/ns0:Employee[1]/ns0:Request" w:storeItemID="{DF8B02B8-C4FC-4DA8-93FE-513E41710B5F}"/>
-          <w15:repeatingSection/>
         </w:sdtPr>
         <w:sdtContent>
           <w:sdt>
@@ -234,7 +234,7 @@
               <w:rPr>
                 <w:lang w:val="en-US"/>
               </w:rPr>
-              <w:id w:val="2071451280"/>
+              <w:id w:val="1472866493"/>
               <w:placeholder>
                 <w:docPart w:val="DefaultPlaceholder_-1854013435"/>
               </w:placeholder>
@@ -244,10 +244,15 @@
               <w:tr>
                 <w:tc>
                   <w:tcPr>
-                    <w:tcW w:w="1980" w:type="dxa"/>
+                    <w:tcW w:w="2547" w:type="dxa"/>
                   </w:tcPr>
                   <w:p>
                     <w:pPr>
+                      <w:pStyle w:val="a5"/>
+                      <w:numPr>
+                        <w:ilvl w:val="0"/>
+                        <w:numId w:val="3"/>
+                      </w:numPr>
                       <w:rPr>
                         <w:lang w:val="en-US"/>
                       </w:rPr>
@@ -257,14 +262,14 @@
                         <w:rPr>
                           <w:lang w:val="en-US"/>
                         </w:rPr>
-                        <w:alias w:val="#Nav: /Employee/Request/Reason_Code"/>
-                        <w:tag w:val="#Nav: Out_Of_Office_Report/50110"/>
-                        <w:id w:val="1136524668"/>
+                        <w:id w:val="-838693220"/>
                         <w:placeholder>
                           <w:docPart w:val="DefaultPlaceholder_-1854013440"/>
                         </w:placeholder>
                         <w:dataBinding w:prefixMappings="xmlns:ns0='urn:microsoft-dynamics-nav/reports/Out_Of_Office_Report/50110/' " w:xpath="/ns0:NavWordReportXmlPart[1]/ns0:Employee[1]/ns0:Request[1]/ns0:Reason_Code[1]" w:storeItemID="{DF8B02B8-C4FC-4DA8-93FE-513E41710B5F}"/>
                         <w:text/>
+                        <w:alias w:val="#Nav: /Employee/Request/Reason_Code"/>
+                        <w:tag w:val="#Nav: Out_Of_Office_Report/50110"/>
                       </w:sdtPr>
                       <w:sdtContent>
                         <w:proofErr w:type="spellStart"/>
@@ -285,31 +290,31 @@
                     </w:r>
                   </w:p>
                 </w:tc>
-                <w:tc>
-                  <w:tcPr>
-                    <w:tcW w:w="2410" w:type="dxa"/>
-                  </w:tcPr>
-                  <w:p>
-                    <w:pPr>
-                      <w:rPr>
-                        <w:lang w:val="en-US"/>
-                      </w:rPr>
-                    </w:pPr>
-                    <w:sdt>
-                      <w:sdtPr>
-                        <w:rPr>
-                          <w:lang w:val="en-US"/>
-                        </w:rPr>
-                        <w:alias w:val="#Nav: /Employee/Request/Day_Count"/>
-                        <w:tag w:val="#Nav: Out_Of_Office_Report/50110"/>
-                        <w:id w:val="1620339874"/>
-                        <w:placeholder>
-                          <w:docPart w:val="DefaultPlaceholder_-1854013440"/>
-                        </w:placeholder>
-                        <w:dataBinding w:prefixMappings="xmlns:ns0='urn:microsoft-dynamics-nav/reports/Out_Of_Office_Report/50110/' " w:xpath="/ns0:NavWordReportXmlPart[1]/ns0:Employee[1]/ns0:Request[1]/ns0:Day_Count[1]" w:storeItemID="{DF8B02B8-C4FC-4DA8-93FE-513E41710B5F}"/>
-                        <w:text/>
-                      </w:sdtPr>
-                      <w:sdtContent>
+                <w:sdt>
+                  <w:sdtPr>
+                    <w:rPr>
+                      <w:lang w:val="en-US"/>
+                    </w:rPr>
+                    <w:id w:val="81573782"/>
+                    <w:placeholder>
+                      <w:docPart w:val="DefaultPlaceholder_-1854013440"/>
+                    </w:placeholder>
+                    <w:dataBinding w:prefixMappings="xmlns:ns0='urn:microsoft-dynamics-nav/reports/Out_Of_Office_Report/50110/' " w:xpath="/ns0:NavWordReportXmlPart[1]/ns0:Employee[1]/ns0:Request[1]/ns0:Day_Count[1]" w:storeItemID="{DF8B02B8-C4FC-4DA8-93FE-513E41710B5F}"/>
+                    <w:text/>
+                    <w:alias w:val="#Nav: /Employee/Request/Day_Count"/>
+                    <w:tag w:val="#Nav: Out_Of_Office_Report/50110"/>
+                  </w:sdtPr>
+                  <w:sdtContent>
+                    <w:tc>
+                      <w:tcPr>
+                        <w:tcW w:w="1330" w:type="dxa"/>
+                      </w:tcPr>
+                      <w:p>
+                        <w:pPr>
+                          <w:rPr>
+                            <w:lang w:val="en-US"/>
+                          </w:rPr>
+                        </w:pPr>
                         <w:proofErr w:type="spellStart"/>
                         <w:r>
                           <w:rPr>
@@ -318,16 +323,10 @@
                           <w:t>Day_Count</w:t>
                         </w:r>
                         <w:proofErr w:type="spellEnd"/>
-                      </w:sdtContent>
-                    </w:sdt>
-                    <w:r>
-                      <w:rPr>
-                        <w:lang w:val="en-US"/>
-                      </w:rPr>
-                      <w:t xml:space="preserve"> days</w:t>
-                    </w:r>
-                  </w:p>
-                </w:tc>
+                      </w:p>
+                    </w:tc>
+                  </w:sdtContent>
+                </w:sdt>
               </w:tr>
             </w:sdtContent>
           </w:sdt>
@@ -466,6 +465,119 @@
     </w:lvl>
   </w:abstractNum>
   <w:abstractNum w:abstractNumId="1" w15:restartNumberingAfterBreak="0">
+    <w:nsid w:val="2C904440"/>
+    <w:multiLevelType w:val="hybridMultilevel"/>
+    <w:tmpl w:val="236AE9FA"/>
+    <w:lvl w:ilvl="0" w:tplc="04220001">
+      <w:start w:val="1"/>
+      <w:numFmt w:val="bullet"/>
+      <w:lvlText w:val=""/>
+      <w:lvlJc w:val="left"/>
+      <w:pPr>
+        <w:ind w:left="720" w:hanging="360"/>
+      </w:pPr>
+      <w:rPr>
+        <w:rFonts w:ascii="Symbol" w:hAnsi="Symbol" w:hint="default"/>
+      </w:rPr>
+    </w:lvl>
+    <w:lvl w:ilvl="1" w:tplc="04220003" w:tentative="1">
+      <w:start w:val="1"/>
+      <w:numFmt w:val="bullet"/>
+      <w:lvlText w:val="o"/>
+      <w:lvlJc w:val="left"/>
+      <w:pPr>
+        <w:ind w:left="1440" w:hanging="360"/>
+      </w:pPr>
+      <w:rPr>
+        <w:rFonts w:ascii="Courier New" w:hAnsi="Courier New" w:cs="Courier New" w:hint="default"/>
+      </w:rPr>
+    </w:lvl>
+    <w:lvl w:ilvl="2" w:tplc="04220005" w:tentative="1">
+      <w:start w:val="1"/>
+      <w:numFmt w:val="bullet"/>
+      <w:lvlText w:val=""/>
+      <w:lvlJc w:val="left"/>
+      <w:pPr>
+        <w:ind w:left="2160" w:hanging="360"/>
+      </w:pPr>
+      <w:rPr>
+        <w:rFonts w:ascii="Wingdings" w:hAnsi="Wingdings" w:hint="default"/>
+      </w:rPr>
+    </w:lvl>
+    <w:lvl w:ilvl="3" w:tplc="04220001" w:tentative="1">
+      <w:start w:val="1"/>
+      <w:numFmt w:val="bullet"/>
+      <w:lvlText w:val=""/>
+      <w:lvlJc w:val="left"/>
+      <w:pPr>
+        <w:ind w:left="2880" w:hanging="360"/>
+      </w:pPr>
+      <w:rPr>
+        <w:rFonts w:ascii="Symbol" w:hAnsi="Symbol" w:hint="default"/>
+      </w:rPr>
+    </w:lvl>
+    <w:lvl w:ilvl="4" w:tplc="04220003" w:tentative="1">
+      <w:start w:val="1"/>
+      <w:numFmt w:val="bullet"/>
+      <w:lvlText w:val="o"/>
+      <w:lvlJc w:val="left"/>
+      <w:pPr>
+        <w:ind w:left="3600" w:hanging="360"/>
+      </w:pPr>
+      <w:rPr>
+        <w:rFonts w:ascii="Courier New" w:hAnsi="Courier New" w:cs="Courier New" w:hint="default"/>
+      </w:rPr>
+    </w:lvl>
+    <w:lvl w:ilvl="5" w:tplc="04220005" w:tentative="1">
+      <w:start w:val="1"/>
+      <w:numFmt w:val="bullet"/>
+      <w:lvlText w:val=""/>
+      <w:lvlJc w:val="left"/>
+      <w:pPr>
+        <w:ind w:left="4320" w:hanging="360"/>
+      </w:pPr>
+      <w:rPr>
+        <w:rFonts w:ascii="Wingdings" w:hAnsi="Wingdings" w:hint="default"/>
+      </w:rPr>
+    </w:lvl>
+    <w:lvl w:ilvl="6" w:tplc="04220001" w:tentative="1">
+      <w:start w:val="1"/>
+      <w:numFmt w:val="bullet"/>
+      <w:lvlText w:val=""/>
+      <w:lvlJc w:val="left"/>
+      <w:pPr>
+        <w:ind w:left="5040" w:hanging="360"/>
+      </w:pPr>
+      <w:rPr>
+        <w:rFonts w:ascii="Symbol" w:hAnsi="Symbol" w:hint="default"/>
+      </w:rPr>
+    </w:lvl>
+    <w:lvl w:ilvl="7" w:tplc="04220003" w:tentative="1">
+      <w:start w:val="1"/>
+      <w:numFmt w:val="bullet"/>
+      <w:lvlText w:val="o"/>
+      <w:lvlJc w:val="left"/>
+      <w:pPr>
+        <w:ind w:left="5760" w:hanging="360"/>
+      </w:pPr>
+      <w:rPr>
+        <w:rFonts w:ascii="Courier New" w:hAnsi="Courier New" w:cs="Courier New" w:hint="default"/>
+      </w:rPr>
+    </w:lvl>
+    <w:lvl w:ilvl="8" w:tplc="04220005" w:tentative="1">
+      <w:start w:val="1"/>
+      <w:numFmt w:val="bullet"/>
+      <w:lvlText w:val=""/>
+      <w:lvlJc w:val="left"/>
+      <w:pPr>
+        <w:ind w:left="6480" w:hanging="360"/>
+      </w:pPr>
+      <w:rPr>
+        <w:rFonts w:ascii="Wingdings" w:hAnsi="Wingdings" w:hint="default"/>
+      </w:rPr>
+    </w:lvl>
+  </w:abstractNum>
+  <w:abstractNum w:abstractNumId="2" w15:restartNumberingAfterBreak="0">
     <w:nsid w:val="7F3E3C63"/>
     <w:multiLevelType w:val="hybridMultilevel"/>
     <w:tmpl w:val="C8865934"/>
@@ -579,10 +691,13 @@
     </w:lvl>
   </w:abstractNum>
   <w:num w:numId="1" w16cid:durableId="1174340110">
-    <w:abstractNumId w:val="1"/>
+    <w:abstractNumId w:val="2"/>
   </w:num>
   <w:num w:numId="2" w16cid:durableId="2116055465">
     <w:abstractNumId w:val="0"/>
+  </w:num>
+  <w:num w:numId="3" w16cid:durableId="2123070619">
+    <w:abstractNumId w:val="1"/>
   </w:num>
 </w:numbering>
 </file>
@@ -1219,6 +1334,7 @@
     <w:rsid w:val="00A60086"/>
     <w:rsid w:val="00AB762C"/>
     <w:rsid w:val="00AD225E"/>
+    <w:rsid w:val="00AE2DC1"/>
     <w:rsid w:val="00AF1628"/>
     <w:rsid w:val="00B53A8C"/>
     <w:rsid w:val="00B638F7"/>
@@ -1229,6 +1345,7 @@
     <w:rsid w:val="00CF2CC7"/>
     <w:rsid w:val="00D13039"/>
     <w:rsid w:val="00DC3CF3"/>
+    <w:rsid w:val="00E64927"/>
     <w:rsid w:val="00EA3F59"/>
     <w:rsid w:val="00F8455D"/>
     <w:rsid w:val="00FD1987"/>
@@ -2017,7 +2134,7 @@
 </a:theme>
 </file>
 
-<file path=customXml/item1.xml>��< ? x m l   v e r s i o n = " 1 . 0 "   e n c o d i n g = " u t f - 1 6 " ? > < N a v W o r d R e p o r t X m l P a r t   x m l n s = " u r n : m i c r o s o f t - d y n a m i c s - b u s i n e s s c e n t r a l / i n t e r n a l / e x t e n d e d / r e p o r t s / O u t _ O f _ O f f i c e _ R e p o r t / 5 0 1 1 0 / " > +<file path=customXml/item1.xml>��< ? x m l   v e r s i o n = " 1 . 0 "   e n c o d i n g = " u t f - 1 6 " ? > < N a v W o r d R e p o r t X m l P a r t   x m l n s = " u r n : m i c r o s o f t - d y n a m i c s - n a v / r e p o r t s / O u t _ O f _ O f f i c e _ R e p o r t / 5 0 1 1 0 / " >   
      < B C R e p o r t I n f o r m a t i o n >   
@@ -2083,23 +2200,21 @@
  
      < / B C R e p o r t I n f o r m a t i o n >   
-     < T o o l t i p s / > - 
-     < E m p l o y e e   E l e m e n t T y p e = " D a t a I t e m "   E l e m e n t I d = " 6 4 9 0 3 7 5 8 5 " > - 
-         < E m p l o y e e _ N a m e   E l e m e n t T y p e = " C o l u m n "   E l e m e n t I d = " 6 8 8 4 8 5 3 5 "   D a t a T y p e = " T e x t " > E m p l o y e e _ N a m e < / E m p l o y e e _ N a m e > - 
-         < E m p l o y e e _ N o _   E l e m e n t T y p e = " C o l u m n "   E l e m e n t I d = " 8 2 0 9 0 8 9 5 4 "   D a t a T y p e = " C o d e " > E m p l o y e e _ N o _ < / E m p l o y e e _ N o _ > - 
-         < R e q u e s t   E l e m e n t T y p e = " D a t a I t e m "   E l e m e n t I d = " 1 2 0 4 4 3 1 2 9 2 " > - 
-             < D a y _ C o u n t   E l e m e n t T y p e = " C o l u m n "   E l e m e n t I d = " 9 6 7 7 2 6 1 8 1 "   D a t a T y p e = " I n t e g e r " > D a y _ C o u n t < / D a y _ C o u n t > - 
-             < E n d _ D a t e   E l e m e n t T y p e = " C o l u m n "   E l e m e n t I d = " 2 0 5 2 8 6 2 7 2 7 "   D a t a T y p e = " D a t e " > E n d _ D a t e < / E n d _ D a t e > - 
-             < R e a s o n _ C o d e   E l e m e n t T y p e = " C o l u m n "   E l e m e n t I d = " 6 1 0 6 0 0 4 8 3 "   D a t a T y p e = " C o d e " > R e a s o n _ C o d e < / R e a s o n _ C o d e > - 
-             < S t a r t _ D a t e   E l e m e n t T y p e = " C o l u m n "   E l e m e n t I d = " 8 9 4 2 9 7 7 5 4 "   D a t a T y p e = " D a t e " > S t a r t _ D a t e < / S t a r t _ D a t e > +     < E m p l o y e e > + 
+         < E m p l o y e e _ N a m e > E m p l o y e e _ N a m e < / E m p l o y e e _ N a m e > + 
+         < E m p l o y e e _ N o _ > E m p l o y e e _ N o _ < / E m p l o y e e _ N o _ > + 
+         < R e q u e s t > + 
+             < D a y _ C o u n t > D a y _ C o u n t < / D a y _ C o u n t > + 
+             < E n d _ D a t e > E n d _ D a t e < / E n d _ D a t e > + 
+             < R e a s o n _ C o d e > R e a s o n _ C o d e < / R e a s o n _ C o d e > + 
+             < S t a r t _ D a t e > S t a r t _ D a t e < / S t a r t _ D a t e >   
          < / R e q u e s t >   
@@ -2108,7 +2223,7 @@
  < / N a v W o r d R e p o r t X m l P a r t > 
 </file>
 
-<file path=customXml/item2.xml>��< ? x m l   v e r s i o n = " 1 . 0 "   e n c o d i n g = " u t f - 1 6 " ? > < N a v W o r d R e p o r t X m l P a r t   x m l n s = " u r n : m i c r o s o f t - d y n a m i c s - n a v / r e p o r t s / O u t _ O f _ O f f i c e _ R e p o r t / 5 0 1 1 0 / " > +<file path=customXml/item2.xml>��< ? x m l   v e r s i o n = " 1 . 0 "   e n c o d i n g = " u t f - 1 6 " ? > < N a v W o r d R e p o r t X m l P a r t   x m l n s = " u r n : m i c r o s o f t - d y n a m i c s - b u s i n e s s c e n t r a l / i n t e r n a l / e x t e n d e d / r e p o r t s / O u t _ O f _ O f f i c e _ R e p o r t / 5 0 1 1 0 / " >   
      < B C R e p o r t I n f o r m a t i o n >   
@@ -2174,21 +2289,23 @@
  
      < / B C R e p o r t I n f o r m a t i o n >   
-     < E m p l o y e e > - 
-         < E m p l o y e e _ N a m e > E m p l o y e e _ N a m e < / E m p l o y e e _ N a m e > - 
-         < E m p l o y e e _ N o _ > E m p l o y e e _ N o _ < / E m p l o y e e _ N o _ > - 
-         < R e q u e s t > - 
-             < D a y _ C o u n t > D a y _ C o u n t < / D a y _ C o u n t > - 
-             < E n d _ D a t e > E n d _ D a t e < / E n d _ D a t e > - 
-             < R e a s o n _ C o d e > R e a s o n _ C o d e < / R e a s o n _ C o d e > - 
-             < S t a r t _ D a t e > S t a r t _ D a t e < / S t a r t _ D a t e > +     < T o o l t i p s / > + 
+     < E m p l o y e e   E l e m e n t T y p e = " D a t a I t e m "   E l e m e n t I d = " 6 4 9 0 3 7 5 8 5 " > + 
+         < E m p l o y e e _ N a m e   E l e m e n t T y p e = " C o l u m n "   E l e m e n t I d = " 6 8 8 4 8 5 3 5 "   D a t a T y p e = " T e x t " > E m p l o y e e _ N a m e < / E m p l o y e e _ N a m e > + 
+         < E m p l o y e e _ N o _   E l e m e n t T y p e = " C o l u m n "   E l e m e n t I d = " 8 2 0 9 0 8 9 5 4 "   D a t a T y p e = " C o d e " > E m p l o y e e _ N o _ < / E m p l o y e e _ N o _ > + 
+         < R e q u e s t   E l e m e n t T y p e = " D a t a I t e m "   E l e m e n t I d = " 1 2 0 4 4 3 1 2 9 2 " > + 
+             < D a y _ C o u n t   E l e m e n t T y p e = " C o l u m n "   E l e m e n t I d = " 9 6 7 7 2 6 1 8 1 "   D a t a T y p e = " I n t e g e r " > D a y _ C o u n t < / D a y _ C o u n t > + 
+             < E n d _ D a t e   E l e m e n t T y p e = " C o l u m n "   E l e m e n t I d = " 2 0 5 2 8 6 2 7 2 7 "   D a t a T y p e = " D a t e " > E n d _ D a t e < / E n d _ D a t e > + 
+             < R e a s o n _ C o d e   E l e m e n t T y p e = " C o l u m n "   E l e m e n t I d = " 6 1 0 6 0 0 4 8 3 "   D a t a T y p e = " C o d e " > R e a s o n _ C o d e < / R e a s o n _ C o d e > + 
+             < S t a r t _ D a t e   E l e m e n t T y p e = " C o l u m n "   E l e m e n t I d = " 8 9 4 2 9 7 7 5 4 "   D a t a T y p e = " D a t e " > S t a r t _ D a t e < / S t a r t _ D a t e >   
          < / R e q u e s t >   
@@ -2202,17 +2319,17 @@
 </file>
 
 <file path=customXml/itemProps1.xml><?xml version="1.0" encoding="utf-8"?>
-<ds:datastoreItem xmlns:ds="http://schemas.openxmlformats.org/officeDocument/2006/customXml" ds:itemID="{00759164-4377-474A-BD65-E97FD5533FB7}">
+<ds:datastoreItem xmlns:ds="http://schemas.openxmlformats.org/officeDocument/2006/customXml" ds:itemID="{DF8B02B8-C4FC-4DA8-93FE-513E41710B5F}">
   <ds:schemaRefs>
-    <ds:schemaRef ds:uri="urn:microsoft-dynamics-businesscentral/internal/extended/reports/Out_Of_Office_Report/50110/"/>
+    <ds:schemaRef ds:uri="urn:microsoft-dynamics-nav/reports/Out_Of_Office_Report/50110/"/>
   </ds:schemaRefs>
 </ds:datastoreItem>
 </file>
 
 <file path=customXml/itemProps2.xml><?xml version="1.0" encoding="utf-8"?>
-<ds:datastoreItem xmlns:ds="http://schemas.openxmlformats.org/officeDocument/2006/customXml" ds:itemID="{DF8B02B8-C4FC-4DA8-93FE-513E41710B5F}">
+<ds:datastoreItem xmlns:ds="http://schemas.openxmlformats.org/officeDocument/2006/customXml" ds:itemID="{00759164-4377-474A-BD65-E97FD5533FB7}">
   <ds:schemaRefs>
-    <ds:schemaRef ds:uri="urn:microsoft-dynamics-nav/reports/Out_Of_Office_Report/50110/"/>
+    <ds:schemaRef ds:uri="urn:microsoft-dynamics-businesscentral/internal/extended/reports/Out_Of_Office_Report/50110/"/>
   </ds:schemaRefs>
 </ds:datastoreItem>
 </file>

</xml_diff>

<commit_message>
Enhance Out Of Office management by adding validation for date and time fields, implementing a Date Time Validation codeunit, and updating the Out Of Office Request table to include photo handling.
</commit_message>
<xml_diff>
--- a/OutOfOfficeDayCount.docx
+++ b/OutOfOfficeDayCount.docx
@@ -15,7 +15,7 @@
           </w:rPr>
           <w:alias w:val="#Nav: /Employee/Request/Start_Date"/>
           <w:tag w:val="#Nav: Out_Of_Office_Report/50110"/>
-          <w:id w:val="2065673094"/>
+          <w:id w:val="1067689976"/>
           <w:placeholder>
             <w:docPart w:val="DefaultPlaceholder_-1854013440"/>
           </w:placeholder>
@@ -45,7 +45,7 @@
           </w:rPr>
           <w:alias w:val="#Nav: /Employee/Request/End_Date"/>
           <w:tag w:val="#Nav: Out_Of_Office_Report/50110"/>
-          <w:id w:val="-737012474"/>
+          <w:id w:val="947122197"/>
           <w:placeholder>
             <w:docPart w:val="DefaultPlaceholder_-1854013440"/>
           </w:placeholder>
@@ -66,7 +66,7 @@
     <w:p>
       <w:pPr>
         <w:rPr>
-          <w:lang w:val="en-AU"/>
+          <w:lang w:val="en-US"/>
         </w:rPr>
       </w:pPr>
     </w:p>
@@ -74,81 +74,74 @@
       <w:tblPr>
         <w:tblStyle w:val="a4"/>
         <w:tblW w:w="0" w:type="auto"/>
-        <w:tblBorders>
-          <w:top w:val="none" w:color="auto" w:sz="0" w:space="0"/>
-          <w:left w:val="none" w:color="auto" w:sz="0" w:space="0"/>
-          <w:bottom w:val="none" w:color="auto" w:sz="0" w:space="0"/>
-          <w:right w:val="none" w:color="auto" w:sz="0" w:space="0"/>
-          <w:insideH w:val="none" w:color="auto" w:sz="0" w:space="0"/>
-          <w:insideV w:val="none" w:color="auto" w:sz="0" w:space="0"/>
-        </w:tblBorders>
         <w:tblLook w:val="04A0" w:firstRow="1" w:lastRow="0" w:firstColumn="1" w:lastColumn="0" w:noHBand="0" w:noVBand="1"/>
       </w:tblPr>
       <w:tblGrid>
-        <w:gridCol w:w="1764"/>
-        <w:gridCol w:w="2064"/>
+        <w:gridCol w:w="4814"/>
+        <w:gridCol w:w="4814"/>
       </w:tblGrid>
       <w:sdt>
         <w:sdtPr>
+          <w:rPr>
+            <w:lang w:val="en-US"/>
+          </w:rPr>
           <w:alias w:val="#Nav: /Employee"/>
           <w:tag w:val="#Nav: Out_Of_Office_Report/50110"/>
-          <w:id w:val="1301111894"/>
+          <w:id w:val="1307742144"/>
           <w15:dataBinding w:prefixMappings="xmlns:ns0='urn:microsoft-dynamics-nav/reports/Out_Of_Office_Report/50110/' " w:xpath="/ns0:NavWordReportXmlPart[1]/ns0:Employee" w:storeItemID="{DF8B02B8-C4FC-4DA8-93FE-513E41710B5F}"/>
           <w15:repeatingSection/>
         </w:sdtPr>
-        <w:sdtEndPr>
-          <w:rPr>
-            <w:lang w:val="en-US"/>
-          </w:rPr>
-        </w:sdtEndPr>
         <w:sdtContent>
           <w:sdt>
             <w:sdtPr>
-              <w:id w:val="-1312788031"/>
+              <w:rPr>
+                <w:lang w:val="en-US"/>
+              </w:rPr>
+              <w:id w:val="-1268154661"/>
               <w:placeholder>
                 <w:docPart w:val="DefaultPlaceholder_-1854013435"/>
               </w:placeholder>
               <w15:repeatingSectionItem/>
             </w:sdtPr>
-            <w:sdtEndPr>
-              <w:rPr>
-                <w:lang w:val="en-US"/>
-              </w:rPr>
-            </w:sdtEndPr>
             <w:sdtContent>
               <w:tr>
-                <w:tc>
-                  <w:tcPr>
-                    <w:tcW w:w="1764" w:type="dxa"/>
-                  </w:tcPr>
-                  <w:p>
-                    <w:sdt>
-                      <w:sdtPr>
-                        <w:alias w:val="#Nav: /Employee/Employee_No_"/>
-                        <w:tag w:val="#Nav: Out_Of_Office_Report/50110"/>
-                        <w:id w:val="-129170365"/>
-                        <w:placeholder>
-                          <w:docPart w:val="DefaultPlaceholder_-1854013440"/>
-                        </w:placeholder>
-                        <w:dataBinding w:prefixMappings="xmlns:ns0='urn:microsoft-dynamics-nav/reports/Out_Of_Office_Report/50110/' " w:xpath="/ns0:NavWordReportXmlPart[1]/ns0:Employee[1]/ns0:Employee_No_[1]" w:storeItemID="{DF8B02B8-C4FC-4DA8-93FE-513E41710B5F}"/>
-                        <w:text/>
-                      </w:sdtPr>
-                      <w:sdtContent>
+                <w:sdt>
+                  <w:sdtPr>
+                    <w:rPr>
+                      <w:lang w:val="en-US"/>
+                    </w:rPr>
+                    <w:alias w:val="#Nav: /Employee/Employee_No"/>
+                    <w:tag w:val="#Nav: Out_Of_Office_Report/50110"/>
+                    <w:id w:val="1736281552"/>
+                    <w:placeholder>
+                      <w:docPart w:val="DefaultPlaceholder_-1854013440"/>
+                    </w:placeholder>
+                    <w:dataBinding w:prefixMappings="xmlns:ns0='urn:microsoft-dynamics-nav/reports/Out_Of_Office_Report/50110/' " w:xpath="/ns0:NavWordReportXmlPart[1]/ns0:Employee[1]/ns0:Employee_No[1]" w:storeItemID="{DF8B02B8-C4FC-4DA8-93FE-513E41710B5F}"/>
+                    <w:text/>
+                  </w:sdtPr>
+                  <w:sdtContent>
+                    <w:tc>
+                      <w:tcPr>
+                        <w:tcW w:w="4814" w:type="dxa"/>
+                      </w:tcPr>
+                      <w:p>
+                        <w:pPr>
+                          <w:rPr>
+                            <w:lang w:val="en-US"/>
+                          </w:rPr>
+                        </w:pPr>
                         <w:proofErr w:type="spellStart"/>
                         <w:r>
+                          <w:rPr>
+                            <w:lang w:val="en-US"/>
+                          </w:rPr>
                           <w:t>Employee_No</w:t>
                         </w:r>
                         <w:proofErr w:type="spellEnd"/>
-                        <w:r>
-                          <w:t>_</w:t>
-                        </w:r>
-                      </w:sdtContent>
-                    </w:sdt>
-                    <w:r>
-                      <w:t xml:space="preserve">   - </w:t>
-                    </w:r>
-                  </w:p>
-                </w:tc>
+                      </w:p>
+                    </w:tc>
+                  </w:sdtContent>
+                </w:sdt>
                 <w:sdt>
                   <w:sdtPr>
                     <w:rPr>
@@ -156,7 +149,7 @@
                     </w:rPr>
                     <w:alias w:val="#Nav: /Employee/Employee_Name"/>
                     <w:tag w:val="#Nav: Out_Of_Office_Report/50110"/>
-                    <w:id w:val="39637082"/>
+                    <w:id w:val="1905944669"/>
                     <w:placeholder>
                       <w:docPart w:val="DefaultPlaceholder_-1854013440"/>
                     </w:placeholder>
@@ -166,7 +159,7 @@
                   <w:sdtContent>
                     <w:tc>
                       <w:tcPr>
-                        <w:tcW w:w="2064" w:type="dxa"/>
+                        <w:tcW w:w="4814" w:type="dxa"/>
                       </w:tcPr>
                       <w:p>
                         <w:pPr>
@@ -203,29 +196,21 @@
       <w:tblPr>
         <w:tblStyle w:val="a4"/>
         <w:tblW w:w="0" w:type="auto"/>
-        <w:tblBorders>
-          <w:top w:val="none" w:color="auto" w:sz="0" w:space="0"/>
-          <w:left w:val="none" w:color="auto" w:sz="0" w:space="0"/>
-          <w:bottom w:val="none" w:color="auto" w:sz="0" w:space="0"/>
-          <w:right w:val="none" w:color="auto" w:sz="0" w:space="0"/>
-          <w:insideH w:val="none" w:color="auto" w:sz="0" w:space="0"/>
-          <w:insideV w:val="none" w:color="auto" w:sz="0" w:space="0"/>
-        </w:tblBorders>
         <w:tblLook w:val="04A0" w:firstRow="1" w:lastRow="0" w:firstColumn="1" w:lastColumn="0" w:noHBand="0" w:noVBand="1"/>
       </w:tblPr>
       <w:tblGrid>
-        <w:gridCol w:w="2547"/>
-        <w:gridCol w:w="1368"/>
+        <w:gridCol w:w="4814"/>
+        <w:gridCol w:w="4814"/>
       </w:tblGrid>
       <w:sdt>
         <w:sdtPr>
           <w:rPr>
             <w:lang w:val="en-US"/>
           </w:rPr>
-          <w:id w:val="-521168637"/>
-          <w15:dataBinding w:prefixMappings="xmlns:ns0='urn:microsoft-dynamics-nav/reports/Out_Of_Office_Report/50110/' " w:xpath="/ns0:NavWordReportXmlPart[1]/ns0:Employee[1]/ns0:Request" w:storeItemID="{DF8B02B8-C4FC-4DA8-93FE-513E41710B5F}"/>
+          <w:id w:val="949353882"/>
+          <w15:dataBinding w:prefixMappings="xmlns:ns0='urn:microsoft-dynamics-nav/reports/Out_Of_Office_Report/50110/' " w:xpath="/ns0:NavWordReportXmlPart[1]/ns0:Employee" w:storeItemID="{DF8B02B8-C4FC-4DA8-93FE-513E41710B5F}"/>
           <w15:repeatingSection/>
-          <w:alias w:val="#Nav: /Employee/Request"/>
+          <w:alias w:val="#Nav: /Employee"/>
           <w:tag w:val="#Nav: Out_Of_Office_Report/50110"/>
         </w:sdtPr>
         <w:sdtContent>
@@ -234,100 +219,115 @@
               <w:rPr>
                 <w:lang w:val="en-US"/>
               </w:rPr>
-              <w:id w:val="1472866493"/>
+              <w:id w:val="-1222136458"/>
               <w:placeholder>
                 <w:docPart w:val="DefaultPlaceholder_-1854013435"/>
               </w:placeholder>
               <w15:repeatingSectionItem/>
             </w:sdtPr>
             <w:sdtContent>
-              <w:tr>
-                <w:tc>
-                  <w:tcPr>
-                    <w:tcW w:w="2547" w:type="dxa"/>
-                  </w:tcPr>
-                  <w:p>
-                    <w:pPr>
-                      <w:pStyle w:val="a5"/>
-                      <w:numPr>
-                        <w:ilvl w:val="0"/>
-                        <w:numId w:val="3"/>
-                      </w:numPr>
+              <w:sdt>
+                <w:sdtPr>
+                  <w:rPr>
+                    <w:lang w:val="en-US"/>
+                  </w:rPr>
+                  <w:id w:val="224651165"/>
+                  <w15:dataBinding w:prefixMappings="xmlns:ns0='urn:microsoft-dynamics-nav/reports/Out_Of_Office_Report/50110/' " w:xpath="/ns0:NavWordReportXmlPart[1]/ns0:Employee[1]/ns0:Request" w:storeItemID="{DF8B02B8-C4FC-4DA8-93FE-513E41710B5F}"/>
+                  <w15:repeatingSection/>
+                  <w:alias w:val="#Nav: /Employee/Request"/>
+                  <w:tag w:val="#Nav: Out_Of_Office_Report/50110"/>
+                </w:sdtPr>
+                <w:sdtContent>
+                  <w:sdt>
+                    <w:sdtPr>
                       <w:rPr>
                         <w:lang w:val="en-US"/>
                       </w:rPr>
-                    </w:pPr>
-                    <w:sdt>
-                      <w:sdtPr>
-                        <w:rPr>
-                          <w:lang w:val="en-US"/>
-                        </w:rPr>
-                        <w:id w:val="-838693220"/>
-                        <w:placeholder>
-                          <w:docPart w:val="DefaultPlaceholder_-1854013440"/>
-                        </w:placeholder>
-                        <w:dataBinding w:prefixMappings="xmlns:ns0='urn:microsoft-dynamics-nav/reports/Out_Of_Office_Report/50110/' " w:xpath="/ns0:NavWordReportXmlPart[1]/ns0:Employee[1]/ns0:Request[1]/ns0:Reason_Code[1]" w:storeItemID="{DF8B02B8-C4FC-4DA8-93FE-513E41710B5F}"/>
-                        <w:text/>
-                        <w:alias w:val="#Nav: /Employee/Request/Reason_Code"/>
-                        <w:tag w:val="#Nav: Out_Of_Office_Report/50110"/>
-                      </w:sdtPr>
-                      <w:sdtContent>
-                        <w:proofErr w:type="spellStart"/>
-                        <w:r>
-                          <w:rPr>
-                            <w:lang w:val="en-US"/>
-                          </w:rPr>
-                          <w:t>Reason_Code</w:t>
-                        </w:r>
-                        <w:proofErr w:type="spellEnd"/>
-                      </w:sdtContent>
-                    </w:sdt>
-                    <w:r>
-                      <w:rPr>
-                        <w:lang w:val="en-US"/>
-                      </w:rPr>
-                      <w:t xml:space="preserve"> - </w:t>
-                    </w:r>
-                  </w:p>
-                </w:tc>
-                <w:sdt>
-                  <w:sdtPr>
-                    <w:rPr>
-                      <w:lang w:val="en-US"/>
-                    </w:rPr>
-                    <w:id w:val="81573782"/>
-                    <w:placeholder>
-                      <w:docPart w:val="DefaultPlaceholder_-1854013440"/>
-                    </w:placeholder>
-                    <w:dataBinding w:prefixMappings="xmlns:ns0='urn:microsoft-dynamics-nav/reports/Out_Of_Office_Report/50110/' " w:xpath="/ns0:NavWordReportXmlPart[1]/ns0:Employee[1]/ns0:Request[1]/ns0:Day_Count[1]" w:storeItemID="{DF8B02B8-C4FC-4DA8-93FE-513E41710B5F}"/>
-                    <w:text/>
-                    <w:alias w:val="#Nav: /Employee/Request/Day_Count"/>
-                    <w:tag w:val="#Nav: Out_Of_Office_Report/50110"/>
-                  </w:sdtPr>
-                  <w:sdtContent>
-                    <w:tc>
-                      <w:tcPr>
-                        <w:tcW w:w="1330" w:type="dxa"/>
-                      </w:tcPr>
-                      <w:p>
-                        <w:pPr>
-                          <w:rPr>
-                            <w:lang w:val="en-US"/>
-                          </w:rPr>
-                        </w:pPr>
-                        <w:proofErr w:type="spellStart"/>
-                        <w:r>
-                          <w:rPr>
-                            <w:lang w:val="en-US"/>
-                          </w:rPr>
-                          <w:t>Day_Count</w:t>
-                        </w:r>
-                        <w:proofErr w:type="spellEnd"/>
-                      </w:p>
-                    </w:tc>
-                  </w:sdtContent>
-                </w:sdt>
-              </w:tr>
+                      <w:id w:val="1793091376"/>
+                      <w:placeholder>
+                        <w:docPart w:val="DefaultPlaceholder_-1854013435"/>
+                      </w:placeholder>
+                      <w15:repeatingSectionItem/>
+                    </w:sdtPr>
+                    <w:sdtContent>
+                      <w:tr>
+                        <w:sdt>
+                          <w:sdtPr>
+                            <w:rPr>
+                              <w:lang w:val="en-US"/>
+                            </w:rPr>
+                            <w:id w:val="-1215035717"/>
+                            <w:placeholder>
+                              <w:docPart w:val="DefaultPlaceholder_-1854013440"/>
+                            </w:placeholder>
+                            <w:dataBinding w:prefixMappings="xmlns:ns0='urn:microsoft-dynamics-nav/reports/Out_Of_Office_Report/50110/' " w:xpath="/ns0:NavWordReportXmlPart[1]/ns0:Employee[1]/ns0:Request[1]/ns0:Reason[1]" w:storeItemID="{DF8B02B8-C4FC-4DA8-93FE-513E41710B5F}"/>
+                            <w:text/>
+                            <w:alias w:val="#Nav: /Employee/Request/Reason"/>
+                            <w:tag w:val="#Nav: Out_Of_Office_Report/50110"/>
+                          </w:sdtPr>
+                          <w:sdtContent>
+                            <w:tc>
+                              <w:tcPr>
+                                <w:tcW w:w="4814" w:type="dxa"/>
+                              </w:tcPr>
+                              <w:p>
+                                <w:pPr>
+                                  <w:rPr>
+                                    <w:lang w:val="en-US"/>
+                                  </w:rPr>
+                                </w:pPr>
+                                <w:r>
+                                  <w:rPr>
+                                    <w:lang w:val="en-US"/>
+                                  </w:rPr>
+                                  <w:t>Reason</w:t>
+                                </w:r>
+                              </w:p>
+                            </w:tc>
+                          </w:sdtContent>
+                        </w:sdt>
+                        <w:sdt>
+                          <w:sdtPr>
+                            <w:rPr>
+                              <w:lang w:val="en-US"/>
+                            </w:rPr>
+                            <w:id w:val="359015385"/>
+                            <w:placeholder>
+                              <w:docPart w:val="DefaultPlaceholder_-1854013440"/>
+                            </w:placeholder>
+                            <w:dataBinding w:prefixMappings="xmlns:ns0='urn:microsoft-dynamics-nav/reports/Out_Of_Office_Report/50110/' " w:xpath="/ns0:NavWordReportXmlPart[1]/ns0:Employee[1]/ns0:Request[1]/ns0:Total_Days[1]" w:storeItemID="{DF8B02B8-C4FC-4DA8-93FE-513E41710B5F}"/>
+                            <w:text/>
+                            <w:alias w:val="#Nav: /Employee/Request/Total_Days"/>
+                            <w:tag w:val="#Nav: Out_Of_Office_Report/50110"/>
+                          </w:sdtPr>
+                          <w:sdtContent>
+                            <w:tc>
+                              <w:tcPr>
+                                <w:tcW w:w="4814" w:type="dxa"/>
+                              </w:tcPr>
+                              <w:p>
+                                <w:pPr>
+                                  <w:rPr>
+                                    <w:lang w:val="en-US"/>
+                                  </w:rPr>
+                                </w:pPr>
+                                <w:proofErr w:type="spellStart"/>
+                                <w:r>
+                                  <w:rPr>
+                                    <w:lang w:val="en-US"/>
+                                  </w:rPr>
+                                  <w:t>Total_Days</w:t>
+                                </w:r>
+                                <w:proofErr w:type="spellEnd"/>
+                              </w:p>
+                            </w:tc>
+                          </w:sdtContent>
+                        </w:sdt>
+                      </w:tr>
+                    </w:sdtContent>
+                  </w:sdt>
+                </w:sdtContent>
+              </w:sdt>
             </w:sdtContent>
           </w:sdt>
         </w:sdtContent>
@@ -1294,6 +1294,7 @@
   </w:compat>
   <w:rsids>
     <w:rsidRoot w:val="005640B1"/>
+    <w:rsid w:val="00006C9A"/>
     <w:rsid w:val="00036528"/>
     <w:rsid w:val="00061D2F"/>
     <w:rsid w:val="000E3CAC"/>
@@ -1302,14 +1303,18 @@
     <w:rsid w:val="00127AA2"/>
     <w:rsid w:val="001E3D72"/>
     <w:rsid w:val="001E74B8"/>
+    <w:rsid w:val="001F449D"/>
     <w:rsid w:val="00236872"/>
     <w:rsid w:val="00260472"/>
+    <w:rsid w:val="00290896"/>
     <w:rsid w:val="002C1B08"/>
     <w:rsid w:val="002F709D"/>
     <w:rsid w:val="00326FA1"/>
+    <w:rsid w:val="0035227A"/>
     <w:rsid w:val="0039697C"/>
     <w:rsid w:val="003A7378"/>
     <w:rsid w:val="003B50AF"/>
+    <w:rsid w:val="003B5D68"/>
     <w:rsid w:val="00403B94"/>
     <w:rsid w:val="00457498"/>
     <w:rsid w:val="004B362C"/>
@@ -1329,9 +1334,11 @@
     <w:rsid w:val="00887F23"/>
     <w:rsid w:val="008E0626"/>
     <w:rsid w:val="008F448F"/>
+    <w:rsid w:val="00905F2A"/>
     <w:rsid w:val="009B0CD5"/>
     <w:rsid w:val="009F0ACF"/>
     <w:rsid w:val="00A60086"/>
+    <w:rsid w:val="00AA1F89"/>
     <w:rsid w:val="00AB762C"/>
     <w:rsid w:val="00AD225E"/>
     <w:rsid w:val="00AE2DC1"/>
@@ -1343,10 +1350,13 @@
     <w:rsid w:val="00BA5918"/>
     <w:rsid w:val="00C53A0C"/>
     <w:rsid w:val="00CF2CC7"/>
+    <w:rsid w:val="00CF4D69"/>
     <w:rsid w:val="00D13039"/>
+    <w:rsid w:val="00D76F71"/>
     <w:rsid w:val="00DC3CF3"/>
     <w:rsid w:val="00E64927"/>
     <w:rsid w:val="00EA3F59"/>
+    <w:rsid w:val="00F42813"/>
     <w:rsid w:val="00F8455D"/>
     <w:rsid w:val="00FD1987"/>
   </w:rsids>
@@ -2134,7 +2144,7 @@
 </a:theme>
 </file>
 
-<file path=customXml/item1.xml>��< ? x m l   v e r s i o n = " 1 . 0 "   e n c o d i n g = " u t f - 1 6 " ? > < N a v W o r d R e p o r t X m l P a r t   x m l n s = " u r n : m i c r o s o f t - d y n a m i c s - n a v / r e p o r t s / O u t _ O f _ O f f i c e _ R e p o r t / 5 0 1 1 0 / " > +<file path=customXml/item1.xml>��< ? x m l   v e r s i o n = " 1 . 0 "   e n c o d i n g = " u t f - 1 6 " ? > < N a v W o r d R e p o r t X m l P a r t   x m l n s = " u r n : m i c r o s o f t - d y n a m i c s - b u s i n e s s c e n t r a l / i n t e r n a l / e x t e n d e d / r e p o r t s / O u t _ O f _ O f f i c e _ R e p o r t / 5 0 1 1 0 / " >   
      < B C R e p o r t I n f o r m a t i o n >   
@@ -2200,21 +2210,23 @@
  
      < / B C R e p o r t I n f o r m a t i o n >   
-     < E m p l o y e e > - 
-         < E m p l o y e e _ N a m e > E m p l o y e e _ N a m e < / E m p l o y e e _ N a m e > - 
-         < E m p l o y e e _ N o _ > E m p l o y e e _ N o _ < / E m p l o y e e _ N o _ > - 
-         < R e q u e s t > - 
-             < D a y _ C o u n t > D a y _ C o u n t < / D a y _ C o u n t > - 
-             < E n d _ D a t e > E n d _ D a t e < / E n d _ D a t e > - 
-             < R e a s o n _ C o d e > R e a s o n _ C o d e < / R e a s o n _ C o d e > - 
-             < S t a r t _ D a t e > S t a r t _ D a t e < / S t a r t _ D a t e > +     < T o o l t i p s / > + 
+     < E m p l o y e e   E l e m e n t T y p e = " D a t a I t e m "   E l e m e n t I d = " 6 4 9 0 3 7 5 8 5 " > + 
+         < E m p l o y e e _ N a m e   E l e m e n t T y p e = " C o l u m n "   E l e m e n t I d = " 6 8 8 4 8 5 3 5 "   D a t a T y p e = " T e x t " > E m p l o y e e _ N a m e < / E m p l o y e e _ N a m e > + 
+         < E m p l o y e e _ N o   E l e m e n t T y p e = " C o l u m n "   E l e m e n t I d = " 1 7 8 1 4 3 2 2 7 9 "   D a t a T y p e = " C o d e " > E m p l o y e e _ N o < / E m p l o y e e _ N o > + 
+         < R e q u e s t   E l e m e n t T y p e = " D a t a I t e m "   E l e m e n t I d = " 1 2 0 4 4 3 1 2 9 2 " > + 
+             < E n d _ D a t e   E l e m e n t T y p e = " C o l u m n "   E l e m e n t I d = " 2 0 5 2 8 6 2 7 2 7 "   D a t a T y p e = " D a t e " > E n d _ D a t e < / E n d _ D a t e > + 
+             < R e a s o n   E l e m e n t T y p e = " C o l u m n "   E l e m e n t I d = " 1 2 2 2 3 0 6 0 6 5 "   D a t a T y p e = " C o d e " > R e a s o n < / R e a s o n > + 
+             < S t a r t _ D a t e   E l e m e n t T y p e = " C o l u m n "   E l e m e n t I d = " 8 9 4 2 9 7 7 5 4 "   D a t a T y p e = " D a t e " > S t a r t _ D a t e < / S t a r t _ D a t e > + 
+             < T o t a l _ D a y s   E l e m e n t T y p e = " C o l u m n "   E l e m e n t I d = " 1 3 6 7 5 2 7 9 2 1 "   D a t a T y p e = " I n t e g e r " > T o t a l _ D a y s < / T o t a l _ D a y s >   
          < / R e q u e s t >   
@@ -2223,7 +2235,7 @@
  < / N a v W o r d R e p o r t X m l P a r t > 
 </file>
 
-<file path=customXml/item2.xml>��< ? x m l   v e r s i o n = " 1 . 0 "   e n c o d i n g = " u t f - 1 6 " ? > < N a v W o r d R e p o r t X m l P a r t   x m l n s = " u r n : m i c r o s o f t - d y n a m i c s - b u s i n e s s c e n t r a l / i n t e r n a l / e x t e n d e d / r e p o r t s / O u t _ O f _ O f f i c e _ R e p o r t / 5 0 1 1 0 / " > +<file path=customXml/item2.xml>��< ? x m l   v e r s i o n = " 1 . 0 "   e n c o d i n g = " u t f - 1 6 " ? > < N a v W o r d R e p o r t X m l P a r t   x m l n s = " u r n : m i c r o s o f t - d y n a m i c s - n a v / r e p o r t s / O u t _ O f _ O f f i c e _ R e p o r t / 5 0 1 1 0 / " >   
      < B C R e p o r t I n f o r m a t i o n >   
@@ -2289,23 +2301,21 @@
  
      < / B C R e p o r t I n f o r m a t i o n >   
-     < T o o l t i p s / > - 
-     < E m p l o y e e   E l e m e n t T y p e = " D a t a I t e m "   E l e m e n t I d = " 6 4 9 0 3 7 5 8 5 " > - 
-         < E m p l o y e e _ N a m e   E l e m e n t T y p e = " C o l u m n "   E l e m e n t I d = " 6 8 8 4 8 5 3 5 "   D a t a T y p e = " T e x t " > E m p l o y e e _ N a m e < / E m p l o y e e _ N a m e > - 
-         < E m p l o y e e _ N o _   E l e m e n t T y p e = " C o l u m n "   E l e m e n t I d = " 8 2 0 9 0 8 9 5 4 "   D a t a T y p e = " C o d e " > E m p l o y e e _ N o _ < / E m p l o y e e _ N o _ > - 
-         < R e q u e s t   E l e m e n t T y p e = " D a t a I t e m "   E l e m e n t I d = " 1 2 0 4 4 3 1 2 9 2 " > - 
-             < D a y _ C o u n t   E l e m e n t T y p e = " C o l u m n "   E l e m e n t I d = " 9 6 7 7 2 6 1 8 1 "   D a t a T y p e = " I n t e g e r " > D a y _ C o u n t < / D a y _ C o u n t > - 
-             < E n d _ D a t e   E l e m e n t T y p e = " C o l u m n "   E l e m e n t I d = " 2 0 5 2 8 6 2 7 2 7 "   D a t a T y p e = " D a t e " > E n d _ D a t e < / E n d _ D a t e > - 
-             < R e a s o n _ C o d e   E l e m e n t T y p e = " C o l u m n "   E l e m e n t I d = " 6 1 0 6 0 0 4 8 3 "   D a t a T y p e = " C o d e " > R e a s o n _ C o d e < / R e a s o n _ C o d e > - 
-             < S t a r t _ D a t e   E l e m e n t T y p e = " C o l u m n "   E l e m e n t I d = " 8 9 4 2 9 7 7 5 4 "   D a t a T y p e = " D a t e " > S t a r t _ D a t e < / S t a r t _ D a t e > +     < E m p l o y e e > + 
+         < E m p l o y e e _ N a m e > E m p l o y e e _ N a m e < / E m p l o y e e _ N a m e > + 
+         < E m p l o y e e _ N o > E m p l o y e e _ N o < / E m p l o y e e _ N o > + 
+         < R e q u e s t > + 
+             < E n d _ D a t e > E n d _ D a t e < / E n d _ D a t e > + 
+             < R e a s o n > R e a s o n < / R e a s o n > + 
+             < S t a r t _ D a t e > S t a r t _ D a t e < / S t a r t _ D a t e > + 
+             < T o t a l _ D a y s > T o t a l _ D a y s < / T o t a l _ D a y s >   
          < / R e q u e s t >   
@@ -2319,17 +2329,17 @@
 </file>
 
 <file path=customXml/itemProps1.xml><?xml version="1.0" encoding="utf-8"?>
-<ds:datastoreItem xmlns:ds="http://schemas.openxmlformats.org/officeDocument/2006/customXml" ds:itemID="{DF8B02B8-C4FC-4DA8-93FE-513E41710B5F}">
+<ds:datastoreItem xmlns:ds="http://schemas.openxmlformats.org/officeDocument/2006/customXml" ds:itemID="{00759164-4377-474A-BD65-E97FD5533FB7}">
   <ds:schemaRefs>
-    <ds:schemaRef ds:uri="urn:microsoft-dynamics-nav/reports/Out_Of_Office_Report/50110/"/>
+    <ds:schemaRef ds:uri="urn:microsoft-dynamics-businesscentral/internal/extended/reports/Out_Of_Office_Report/50110/"/>
   </ds:schemaRefs>
 </ds:datastoreItem>
 </file>
 
 <file path=customXml/itemProps2.xml><?xml version="1.0" encoding="utf-8"?>
-<ds:datastoreItem xmlns:ds="http://schemas.openxmlformats.org/officeDocument/2006/customXml" ds:itemID="{00759164-4377-474A-BD65-E97FD5533FB7}">
+<ds:datastoreItem xmlns:ds="http://schemas.openxmlformats.org/officeDocument/2006/customXml" ds:itemID="{DF8B02B8-C4FC-4DA8-93FE-513E41710B5F}">
   <ds:schemaRefs>
-    <ds:schemaRef ds:uri="urn:microsoft-dynamics-businesscentral/internal/extended/reports/Out_Of_Office_Report/50110/"/>
+    <ds:schemaRef ds:uri="urn:microsoft-dynamics-nav/reports/Out_Of_Office_Report/50110/"/>
   </ds:schemaRefs>
 </ds:datastoreItem>
 </file>

</xml_diff>

<commit_message>
Add Archive Requests codeunit and Archive Out of Office Request table; implement archiving logic and enhance data structure with additional fields.
</commit_message>
<xml_diff>
--- a/OutOfOfficeDayCount.docx
+++ b/OutOfOfficeDayCount.docx
@@ -63,16 +63,10 @@
         </w:sdtContent>
       </w:sdt>
     </w:p>
-    <w:p>
-      <w:pPr>
-        <w:rPr>
-          <w:lang w:val="en-US"/>
-        </w:rPr>
-      </w:pPr>
-    </w:p>
     <w:tbl>
       <w:tblPr>
         <w:tblStyle w:val="a4"/>
+        <w:tblpPr w:leftFromText="180" w:rightFromText="180" w:vertAnchor="text" w:horzAnchor="margin" w:tblpY="411"/>
         <w:tblW w:w="0" w:type="auto"/>
         <w:tblLook w:val="04A0" w:firstRow="1" w:lastRow="0" w:firstColumn="1" w:lastColumn="0" w:noHBand="0" w:noVBand="1"/>
       </w:tblPr>
@@ -82,39 +76,40 @@
       </w:tblGrid>
       <w:sdt>
         <w:sdtPr>
+          <w:alias w:val="#Nav: /Employee"/>
+          <w:tag w:val="#Nav: Out_Of_Office_Report/50110"/>
+          <w:id w:val="1288008496"/>
+          <w15:dataBinding w:prefixMappings="xmlns:ns0='urn:microsoft-dynamics-nav/reports/Out_Of_Office_Report/50110/' " w:xpath="/ns0:NavWordReportXmlPart[1]/ns0:Employee" w:storeItemID="{DF8B02B8-C4FC-4DA8-93FE-513E41710B5F}"/>
+          <w15:repeatingSection/>
+        </w:sdtPr>
+        <w:sdtEndPr>
           <w:rPr>
             <w:lang w:val="en-US"/>
           </w:rPr>
-          <w:alias w:val="#Nav: /Employee"/>
-          <w:tag w:val="#Nav: Out_Of_Office_Report/50110"/>
-          <w:id w:val="1307742144"/>
-          <w15:dataBinding w:prefixMappings="xmlns:ns0='urn:microsoft-dynamics-nav/reports/Out_Of_Office_Report/50110/' " w:xpath="/ns0:NavWordReportXmlPart[1]/ns0:Employee" w:storeItemID="{DF8B02B8-C4FC-4DA8-93FE-513E41710B5F}"/>
-          <w15:repeatingSection/>
-        </w:sdtPr>
+        </w:sdtEndPr>
         <w:sdtContent>
           <w:sdt>
             <w:sdtPr>
+              <w:id w:val="1203819421"/>
+              <w:placeholder>
+                <w:docPart w:val="AE0F71AB7C574E7DAEC1D01A6160E233"/>
+              </w:placeholder>
+              <w15:repeatingSectionItem/>
+            </w:sdtPr>
+            <w:sdtEndPr>
               <w:rPr>
                 <w:lang w:val="en-US"/>
               </w:rPr>
-              <w:id w:val="-1268154661"/>
-              <w:placeholder>
-                <w:docPart w:val="DefaultPlaceholder_-1854013435"/>
-              </w:placeholder>
-              <w15:repeatingSectionItem/>
-            </w:sdtPr>
+            </w:sdtEndPr>
             <w:sdtContent>
               <w:tr>
                 <w:sdt>
                   <w:sdtPr>
-                    <w:rPr>
-                      <w:lang w:val="en-US"/>
-                    </w:rPr>
                     <w:alias w:val="#Nav: /Employee/Employee_No"/>
                     <w:tag w:val="#Nav: Out_Of_Office_Report/50110"/>
-                    <w:id w:val="1736281552"/>
+                    <w:id w:val="890612067"/>
                     <w:placeholder>
-                      <w:docPart w:val="DefaultPlaceholder_-1854013440"/>
+                      <w:docPart w:val="28B13087C31B4DDBBD5A225EC65B694A"/>
                     </w:placeholder>
                     <w:dataBinding w:prefixMappings="xmlns:ns0='urn:microsoft-dynamics-nav/reports/Out_Of_Office_Report/50110/' " w:xpath="/ns0:NavWordReportXmlPart[1]/ns0:Employee[1]/ns0:Employee_No[1]" w:storeItemID="{DF8B02B8-C4FC-4DA8-93FE-513E41710B5F}"/>
                     <w:text/>
@@ -125,16 +120,8 @@
                         <w:tcW w:w="4814" w:type="dxa"/>
                       </w:tcPr>
                       <w:p>
-                        <w:pPr>
-                          <w:rPr>
-                            <w:lang w:val="en-US"/>
-                          </w:rPr>
-                        </w:pPr>
                         <w:proofErr w:type="spellStart"/>
                         <w:r>
-                          <w:rPr>
-                            <w:lang w:val="en-US"/>
-                          </w:rPr>
                           <w:t>Employee_No</w:t>
                         </w:r>
                         <w:proofErr w:type="spellEnd"/>
@@ -149,9 +136,9 @@
                     </w:rPr>
                     <w:alias w:val="#Nav: /Employee/Employee_Name"/>
                     <w:tag w:val="#Nav: Out_Of_Office_Report/50110"/>
-                    <w:id w:val="1905944669"/>
+                    <w:id w:val="-1772619424"/>
                     <w:placeholder>
-                      <w:docPart w:val="DefaultPlaceholder_-1854013440"/>
+                      <w:docPart w:val="28B13087C31B4DDBBD5A225EC65B694A"/>
                     </w:placeholder>
                     <w:dataBinding w:prefixMappings="xmlns:ns0='urn:microsoft-dynamics-nav/reports/Out_Of_Office_Report/50110/' " w:xpath="/ns0:NavWordReportXmlPart[1]/ns0:Employee[1]/ns0:Employee_Name[1]" w:storeItemID="{DF8B02B8-C4FC-4DA8-93FE-513E41710B5F}"/>
                     <w:text/>
@@ -184,6 +171,177 @@
           </w:sdt>
         </w:sdtContent>
       </w:sdt>
+      <w:tr>
+        <w:tc>
+          <w:tcPr>
+            <w:tcW w:w="4814" w:type="dxa"/>
+          </w:tcPr>
+          <w:tbl>
+            <w:tblPr>
+              <w:tblStyle w:val="a4"/>
+              <w:tblW w:w="0" w:type="auto"/>
+              <w:tblLook w:val="04A0" w:firstRow="1" w:lastRow="0" w:firstColumn="1" w:lastColumn="0" w:noHBand="0" w:noVBand="1"/>
+            </w:tblPr>
+            <w:tblGrid>
+              <w:gridCol w:w="2294"/>
+              <w:gridCol w:w="2294"/>
+            </w:tblGrid>
+            <w:sdt>
+              <w:sdtPr>
+                <w:rPr>
+                  <w:lang w:val="ru-RU"/>
+                </w:rPr>
+                <w:alias w:val="#Nav: /Employee"/>
+                <w:tag w:val="#Nav: Out_Of_Office_Report/50110"/>
+                <w:id w:val="1575626089"/>
+                <w15:dataBinding w:prefixMappings="xmlns:ns0='urn:microsoft-dynamics-nav/reports/Out_Of_Office_Report/50110/' " w:xpath="/ns0:NavWordReportXmlPart[1]/ns0:Employee" w:storeItemID="{DF8B02B8-C4FC-4DA8-93FE-513E41710B5F}"/>
+                <w15:repeatingSection/>
+              </w:sdtPr>
+              <w:sdtContent>
+                <w:sdt>
+                  <w:sdtPr>
+                    <w:rPr>
+                      <w:lang w:val="ru-RU"/>
+                    </w:rPr>
+                    <w:id w:val="152028179"/>
+                    <w:placeholder>
+                      <w:docPart w:val="AE0F71AB7C574E7DAEC1D01A6160E233"/>
+                    </w:placeholder>
+                    <w15:repeatingSectionItem/>
+                  </w:sdtPr>
+                  <w:sdtContent>
+                    <w:sdt>
+                      <w:sdtPr>
+                        <w:rPr>
+                          <w:lang w:val="ru-RU"/>
+                        </w:rPr>
+                        <w:alias w:val="#Nav: /Employee/Request"/>
+                        <w:tag w:val="#Nav: Out_Of_Office_Report/50110"/>
+                        <w:id w:val="-2137946983"/>
+                        <w15:dataBinding w:prefixMappings="xmlns:ns0='urn:microsoft-dynamics-nav/reports/Out_Of_Office_Report/50110/' " w:xpath="/ns0:NavWordReportXmlPart[1]/ns0:Employee[1]/ns0:Request" w:storeItemID="{DF8B02B8-C4FC-4DA8-93FE-513E41710B5F}"/>
+                        <w15:repeatingSection/>
+                      </w:sdtPr>
+                      <w:sdtContent>
+                        <w:sdt>
+                          <w:sdtPr>
+                            <w:rPr>
+                              <w:lang w:val="ru-RU"/>
+                            </w:rPr>
+                            <w:id w:val="-1759983998"/>
+                            <w:placeholder>
+                              <w:docPart w:val="AE0F71AB7C574E7DAEC1D01A6160E233"/>
+                            </w:placeholder>
+                            <w15:repeatingSectionItem/>
+                          </w:sdtPr>
+                          <w:sdtContent>
+                            <w:tr>
+                              <w:sdt>
+                                <w:sdtPr>
+                                  <w:rPr>
+                                    <w:lang w:val="ru-RU"/>
+                                  </w:rPr>
+                                  <w:alias w:val="#Nav: /Employee/Request/Reason"/>
+                                  <w:tag w:val="#Nav: Out_Of_Office_Report/50110"/>
+                                  <w:id w:val="-1653978398"/>
+                                  <w:placeholder>
+                                    <w:docPart w:val="28B13087C31B4DDBBD5A225EC65B694A"/>
+                                  </w:placeholder>
+                                  <w:dataBinding w:prefixMappings="xmlns:ns0='urn:microsoft-dynamics-nav/reports/Out_Of_Office_Report/50110/' " w:xpath="/ns0:NavWordReportXmlPart[1]/ns0:Employee[1]/ns0:Request[1]/ns0:Reason[1]" w:storeItemID="{DF8B02B8-C4FC-4DA8-93FE-513E41710B5F}"/>
+                                  <w:text/>
+                                </w:sdtPr>
+                                <w:sdtContent>
+                                  <w:tc>
+                                    <w:tcPr>
+                                      <w:tcW w:w="2294" w:type="dxa"/>
+                                    </w:tcPr>
+                                    <w:p>
+                                      <w:pPr>
+                                        <w:framePr w:hSpace="180" w:wrap="around" w:vAnchor="text" w:hAnchor="margin" w:y="411"/>
+                                        <w:rPr>
+                                          <w:lang w:val="ru-RU"/>
+                                        </w:rPr>
+                                      </w:pPr>
+                                      <w:proofErr w:type="spellStart"/>
+                                      <w:r>
+                                        <w:rPr>
+                                          <w:lang w:val="ru-RU"/>
+                                        </w:rPr>
+                                        <w:t>Reason</w:t>
+                                      </w:r>
+                                      <w:proofErr w:type="spellEnd"/>
+                                    </w:p>
+                                  </w:tc>
+                                </w:sdtContent>
+                              </w:sdt>
+                              <w:sdt>
+                                <w:sdtPr>
+                                  <w:rPr>
+                                    <w:lang w:val="ru-RU"/>
+                                  </w:rPr>
+                                  <w:alias w:val="#Nav: /Employee/Request/Total_Days"/>
+                                  <w:tag w:val="#Nav: Out_Of_Office_Report/50110"/>
+                                  <w:id w:val="1920513043"/>
+                                  <w:placeholder>
+                                    <w:docPart w:val="28B13087C31B4DDBBD5A225EC65B694A"/>
+                                  </w:placeholder>
+                                  <w:dataBinding w:prefixMappings="xmlns:ns0='urn:microsoft-dynamics-nav/reports/Out_Of_Office_Report/50110/' " w:xpath="/ns0:NavWordReportXmlPart[1]/ns0:Employee[1]/ns0:Request[1]/ns0:Total_Days[1]" w:storeItemID="{DF8B02B8-C4FC-4DA8-93FE-513E41710B5F}"/>
+                                  <w:text/>
+                                </w:sdtPr>
+                                <w:sdtContent>
+                                  <w:tc>
+                                    <w:tcPr>
+                                      <w:tcW w:w="2294" w:type="dxa"/>
+                                    </w:tcPr>
+                                    <w:p>
+                                      <w:pPr>
+                                        <w:framePr w:hSpace="180" w:wrap="around" w:vAnchor="text" w:hAnchor="margin" w:y="411"/>
+                                        <w:rPr>
+                                          <w:lang w:val="ru-RU"/>
+                                        </w:rPr>
+                                      </w:pPr>
+                                      <w:proofErr w:type="spellStart"/>
+                                      <w:r>
+                                        <w:rPr>
+                                          <w:lang w:val="ru-RU"/>
+                                        </w:rPr>
+                                        <w:t>Total_Days</w:t>
+                                      </w:r>
+                                      <w:proofErr w:type="spellEnd"/>
+                                    </w:p>
+                                  </w:tc>
+                                </w:sdtContent>
+                              </w:sdt>
+                            </w:tr>
+                          </w:sdtContent>
+                        </w:sdt>
+                      </w:sdtContent>
+                    </w:sdt>
+                  </w:sdtContent>
+                </w:sdt>
+              </w:sdtContent>
+            </w:sdt>
+          </w:tbl>
+          <w:p>
+            <w:pPr>
+              <w:rPr>
+                <w:lang w:val="ru-RU"/>
+              </w:rPr>
+            </w:pPr>
+          </w:p>
+        </w:tc>
+        <w:tc>
+          <w:tcPr>
+            <w:tcW w:w="4814" w:type="dxa"/>
+          </w:tcPr>
+          <w:p>
+            <w:pPr>
+              <w:rPr>
+                <w:lang w:val="ru-RU"/>
+              </w:rPr>
+            </w:pPr>
+          </w:p>
+        </w:tc>
+      </w:tr>
     </w:tbl>
     <w:p>
       <w:pPr>
@@ -192,147 +350,34 @@
         </w:rPr>
       </w:pPr>
     </w:p>
-    <w:tbl>
-      <w:tblPr>
-        <w:tblStyle w:val="a4"/>
-        <w:tblW w:w="0" w:type="auto"/>
-        <w:tblLook w:val="04A0" w:firstRow="1" w:lastRow="0" w:firstColumn="1" w:lastColumn="0" w:noHBand="0" w:noVBand="1"/>
-      </w:tblPr>
-      <w:tblGrid>
-        <w:gridCol w:w="4814"/>
-        <w:gridCol w:w="4814"/>
-      </w:tblGrid>
-      <w:sdt>
-        <w:sdtPr>
-          <w:rPr>
-            <w:lang w:val="en-US"/>
-          </w:rPr>
-          <w:id w:val="949353882"/>
-          <w15:dataBinding w:prefixMappings="xmlns:ns0='urn:microsoft-dynamics-nav/reports/Out_Of_Office_Report/50110/' " w:xpath="/ns0:NavWordReportXmlPart[1]/ns0:Employee" w:storeItemID="{DF8B02B8-C4FC-4DA8-93FE-513E41710B5F}"/>
-          <w15:repeatingSection/>
-          <w:alias w:val="#Nav: /Employee"/>
-          <w:tag w:val="#Nav: Out_Of_Office_Report/50110"/>
-        </w:sdtPr>
-        <w:sdtContent>
-          <w:sdt>
-            <w:sdtPr>
-              <w:rPr>
-                <w:lang w:val="en-US"/>
-              </w:rPr>
-              <w:id w:val="-1222136458"/>
-              <w:placeholder>
-                <w:docPart w:val="DefaultPlaceholder_-1854013435"/>
-              </w:placeholder>
-              <w15:repeatingSectionItem/>
-            </w:sdtPr>
-            <w:sdtContent>
-              <w:sdt>
-                <w:sdtPr>
-                  <w:rPr>
-                    <w:lang w:val="en-US"/>
-                  </w:rPr>
-                  <w:id w:val="224651165"/>
-                  <w15:dataBinding w:prefixMappings="xmlns:ns0='urn:microsoft-dynamics-nav/reports/Out_Of_Office_Report/50110/' " w:xpath="/ns0:NavWordReportXmlPart[1]/ns0:Employee[1]/ns0:Request" w:storeItemID="{DF8B02B8-C4FC-4DA8-93FE-513E41710B5F}"/>
-                  <w15:repeatingSection/>
-                  <w:alias w:val="#Nav: /Employee/Request"/>
-                  <w:tag w:val="#Nav: Out_Of_Office_Report/50110"/>
-                </w:sdtPr>
-                <w:sdtContent>
-                  <w:sdt>
-                    <w:sdtPr>
-                      <w:rPr>
-                        <w:lang w:val="en-US"/>
-                      </w:rPr>
-                      <w:id w:val="1793091376"/>
-                      <w:placeholder>
-                        <w:docPart w:val="DefaultPlaceholder_-1854013435"/>
-                      </w:placeholder>
-                      <w15:repeatingSectionItem/>
-                    </w:sdtPr>
-                    <w:sdtContent>
-                      <w:tr>
-                        <w:sdt>
-                          <w:sdtPr>
-                            <w:rPr>
-                              <w:lang w:val="en-US"/>
-                            </w:rPr>
-                            <w:id w:val="-1215035717"/>
-                            <w:placeholder>
-                              <w:docPart w:val="DefaultPlaceholder_-1854013440"/>
-                            </w:placeholder>
-                            <w:dataBinding w:prefixMappings="xmlns:ns0='urn:microsoft-dynamics-nav/reports/Out_Of_Office_Report/50110/' " w:xpath="/ns0:NavWordReportXmlPart[1]/ns0:Employee[1]/ns0:Request[1]/ns0:Reason[1]" w:storeItemID="{DF8B02B8-C4FC-4DA8-93FE-513E41710B5F}"/>
-                            <w:text/>
-                            <w:alias w:val="#Nav: /Employee/Request/Reason"/>
-                            <w:tag w:val="#Nav: Out_Of_Office_Report/50110"/>
-                          </w:sdtPr>
-                          <w:sdtContent>
-                            <w:tc>
-                              <w:tcPr>
-                                <w:tcW w:w="4814" w:type="dxa"/>
-                              </w:tcPr>
-                              <w:p>
-                                <w:pPr>
-                                  <w:rPr>
-                                    <w:lang w:val="en-US"/>
-                                  </w:rPr>
-                                </w:pPr>
-                                <w:r>
-                                  <w:rPr>
-                                    <w:lang w:val="en-US"/>
-                                  </w:rPr>
-                                  <w:t>Reason</w:t>
-                                </w:r>
-                              </w:p>
-                            </w:tc>
-                          </w:sdtContent>
-                        </w:sdt>
-                        <w:sdt>
-                          <w:sdtPr>
-                            <w:rPr>
-                              <w:lang w:val="en-US"/>
-                            </w:rPr>
-                            <w:id w:val="359015385"/>
-                            <w:placeholder>
-                              <w:docPart w:val="DefaultPlaceholder_-1854013440"/>
-                            </w:placeholder>
-                            <w:dataBinding w:prefixMappings="xmlns:ns0='urn:microsoft-dynamics-nav/reports/Out_Of_Office_Report/50110/' " w:xpath="/ns0:NavWordReportXmlPart[1]/ns0:Employee[1]/ns0:Request[1]/ns0:Total_Days[1]" w:storeItemID="{DF8B02B8-C4FC-4DA8-93FE-513E41710B5F}"/>
-                            <w:text/>
-                            <w:alias w:val="#Nav: /Employee/Request/Total_Days"/>
-                            <w:tag w:val="#Nav: Out_Of_Office_Report/50110"/>
-                          </w:sdtPr>
-                          <w:sdtContent>
-                            <w:tc>
-                              <w:tcPr>
-                                <w:tcW w:w="4814" w:type="dxa"/>
-                              </w:tcPr>
-                              <w:p>
-                                <w:pPr>
-                                  <w:rPr>
-                                    <w:lang w:val="en-US"/>
-                                  </w:rPr>
-                                </w:pPr>
-                                <w:proofErr w:type="spellStart"/>
-                                <w:r>
-                                  <w:rPr>
-                                    <w:lang w:val="en-US"/>
-                                  </w:rPr>
-                                  <w:t>Total_Days</w:t>
-                                </w:r>
-                                <w:proofErr w:type="spellEnd"/>
-                              </w:p>
-                            </w:tc>
-                          </w:sdtContent>
-                        </w:sdt>
-                      </w:tr>
-                    </w:sdtContent>
-                  </w:sdt>
-                </w:sdtContent>
-              </w:sdt>
-            </w:sdtContent>
-          </w:sdt>
-        </w:sdtContent>
-      </w:sdt>
-    </w:tbl>
+    <w:p>
+      <w:pPr>
+        <w:rPr>
+          <w:lang w:val="en-US"/>
+        </w:rPr>
+      </w:pPr>
+    </w:p>
+    <w:p>
+      <w:pPr>
+        <w:rPr>
+          <w:lang w:val="en-US"/>
+        </w:rPr>
+      </w:pPr>
+    </w:p>
+    <w:p>
+      <w:pPr>
+        <w:rPr>
+          <w:lang w:val="en-US"/>
+        </w:rPr>
+      </w:pPr>
+    </w:p>
+    <w:p>
+      <w:pPr>
+        <w:rPr>
+          <w:lang w:val="en-US"/>
+        </w:rPr>
+      </w:pPr>
+    </w:p>
     <w:p>
       <w:pPr>
         <w:rPr>
@@ -1204,7 +1249,7 @@
     </w:docPart>
     <w:docPart>
       <w:docPartPr>
-        <w:name w:val="DefaultPlaceholder_-1854013435"/>
+        <w:name w:val="AE0F71AB7C574E7DAEC1D01A6160E233"/>
         <w:category>
           <w:name w:val="Общие"/>
           <w:gallery w:val="placeholder"/>
@@ -1215,15 +1260,47 @@
         <w:behaviors>
           <w:behavior w:val="content"/>
         </w:behaviors>
-        <w:guid w:val="{86889C59-99D0-4176-A4B2-BD8CEC603317}"/>
+        <w:guid w:val="{E879FC28-369E-43AD-B303-DE1E5683321B}"/>
       </w:docPartPr>
       <w:docPartBody>
         <w:p>
+          <w:pPr>
+            <w:pStyle w:val="AE0F71AB7C574E7DAEC1D01A6160E233"/>
+          </w:pPr>
           <w:r>
             <w:rPr>
               <w:rStyle w:val="a3"/>
             </w:rPr>
             <w:t>Введите любое содержимое, которое хотите повторить, включая другие элементы управления содержимым. Чтобы повторить части таблицы, вы можете также добавить этот элемент управления вокруг строк таблицы.</w:t>
+          </w:r>
+        </w:p>
+      </w:docPartBody>
+    </w:docPart>
+    <w:docPart>
+      <w:docPartPr>
+        <w:name w:val="28B13087C31B4DDBBD5A225EC65B694A"/>
+        <w:category>
+          <w:name w:val="Общие"/>
+          <w:gallery w:val="placeholder"/>
+        </w:category>
+        <w:types>
+          <w:type w:val="bbPlcHdr"/>
+        </w:types>
+        <w:behaviors>
+          <w:behavior w:val="content"/>
+        </w:behaviors>
+        <w:guid w:val="{CE32D6D7-7BB6-44F4-B67C-34392C56021E}"/>
+      </w:docPartPr>
+      <w:docPartBody>
+        <w:p>
+          <w:pPr>
+            <w:pStyle w:val="28B13087C31B4DDBBD5A225EC65B694A"/>
+          </w:pPr>
+          <w:r>
+            <w:rPr>
+              <w:rStyle w:val="a3"/>
+            </w:rPr>
+            <w:t>Место для ввода текста.</w:t>
           </w:r>
         </w:p>
       </w:docPartBody>
@@ -1295,12 +1372,15 @@
   <w:rsids>
     <w:rsidRoot w:val="005640B1"/>
     <w:rsid w:val="00006C9A"/>
+    <w:rsid w:val="00027B02"/>
     <w:rsid w:val="00036528"/>
     <w:rsid w:val="00061D2F"/>
+    <w:rsid w:val="0007013C"/>
     <w:rsid w:val="000E3CAC"/>
     <w:rsid w:val="000F210D"/>
     <w:rsid w:val="000F2FF7"/>
     <w:rsid w:val="00127AA2"/>
+    <w:rsid w:val="001B6233"/>
     <w:rsid w:val="001E3D72"/>
     <w:rsid w:val="001E74B8"/>
     <w:rsid w:val="001F449D"/>
@@ -1308,9 +1388,11 @@
     <w:rsid w:val="00260472"/>
     <w:rsid w:val="00290896"/>
     <w:rsid w:val="002C1B08"/>
+    <w:rsid w:val="002C7826"/>
     <w:rsid w:val="002F709D"/>
     <w:rsid w:val="00326FA1"/>
     <w:rsid w:val="0035227A"/>
+    <w:rsid w:val="003851BA"/>
     <w:rsid w:val="0039697C"/>
     <w:rsid w:val="003A7378"/>
     <w:rsid w:val="003B50AF"/>
@@ -1330,24 +1412,35 @@
     <w:rsid w:val="005D08E6"/>
     <w:rsid w:val="00680E55"/>
     <w:rsid w:val="006A1100"/>
+    <w:rsid w:val="006D7BFF"/>
+    <w:rsid w:val="00764974"/>
     <w:rsid w:val="007C79FC"/>
+    <w:rsid w:val="00860583"/>
+    <w:rsid w:val="008848A3"/>
     <w:rsid w:val="00887F23"/>
     <w:rsid w:val="008E0626"/>
     <w:rsid w:val="008F448F"/>
     <w:rsid w:val="00905F2A"/>
+    <w:rsid w:val="00946E98"/>
+    <w:rsid w:val="0098158E"/>
     <w:rsid w:val="009B0CD5"/>
+    <w:rsid w:val="009B760F"/>
+    <w:rsid w:val="009D5C8A"/>
     <w:rsid w:val="009F0ACF"/>
     <w:rsid w:val="00A60086"/>
     <w:rsid w:val="00AA1F89"/>
+    <w:rsid w:val="00AA5B25"/>
     <w:rsid w:val="00AB762C"/>
     <w:rsid w:val="00AD225E"/>
     <w:rsid w:val="00AE2DC1"/>
     <w:rsid w:val="00AF1628"/>
     <w:rsid w:val="00B53A8C"/>
+    <w:rsid w:val="00B56827"/>
     <w:rsid w:val="00B638F7"/>
     <w:rsid w:val="00B65705"/>
     <w:rsid w:val="00B7594E"/>
     <w:rsid w:val="00BA5918"/>
+    <w:rsid w:val="00C2345F"/>
     <w:rsid w:val="00C53A0C"/>
     <w:rsid w:val="00CF2CC7"/>
     <w:rsid w:val="00CF4D69"/>
@@ -1356,6 +1449,11 @@
     <w:rsid w:val="00DC3CF3"/>
     <w:rsid w:val="00E64927"/>
     <w:rsid w:val="00EA3F59"/>
+    <w:rsid w:val="00EA43F8"/>
+    <w:rsid w:val="00EA4801"/>
+    <w:rsid w:val="00EB4309"/>
+    <w:rsid w:val="00EF231B"/>
+    <w:rsid w:val="00F2288F"/>
     <w:rsid w:val="00F42813"/>
     <w:rsid w:val="00F8455D"/>
     <w:rsid w:val="00FD1987"/>
@@ -1814,10 +1912,18 @@
     <w:basedOn w:val="a0"/>
     <w:uiPriority w:val="99"/>
     <w:semiHidden/>
-    <w:rsid w:val="005A01D4"/>
+    <w:rsid w:val="009B760F"/>
     <w:rPr>
       <w:color w:val="666666"/>
     </w:rPr>
+  </w:style>
+  <w:style w:type="paragraph" w:customStyle="1" w:styleId="AE0F71AB7C574E7DAEC1D01A6160E233">
+    <w:name w:val="AE0F71AB7C574E7DAEC1D01A6160E233"/>
+    <w:rsid w:val="009B760F"/>
+  </w:style>
+  <w:style w:type="paragraph" w:customStyle="1" w:styleId="28B13087C31B4DDBBD5A225EC65B694A">
+    <w:name w:val="28B13087C31B4DDBBD5A225EC65B694A"/>
+    <w:rsid w:val="009B760F"/>
   </w:style>
 </w:styles>
 </file>
@@ -2144,7 +2250,7 @@
 </a:theme>
 </file>
 
-<file path=customXml/item1.xml>��< ? x m l   v e r s i o n = " 1 . 0 "   e n c o d i n g = " u t f - 1 6 " ? > < N a v W o r d R e p o r t X m l P a r t   x m l n s = " u r n : m i c r o s o f t - d y n a m i c s - b u s i n e s s c e n t r a l / i n t e r n a l / e x t e n d e d / r e p o r t s / O u t _ O f _ O f f i c e _ R e p o r t / 5 0 1 1 0 / " > +<file path=customXml/item1.xml>��< ? x m l   v e r s i o n = " 1 . 0 "   e n c o d i n g = " u t f - 1 6 " ? > < N a v W o r d R e p o r t X m l P a r t   x m l n s = " u r n : m i c r o s o f t - d y n a m i c s - n a v / r e p o r t s / O u t _ O f _ O f f i c e _ R e p o r t / 5 0 1 1 0 / " >   
      < B C R e p o r t I n f o r m a t i o n >   
@@ -2210,23 +2316,21 @@
  
      < / B C R e p o r t I n f o r m a t i o n >   
-     < T o o l t i p s / > - 
-     < E m p l o y e e   E l e m e n t T y p e = " D a t a I t e m "   E l e m e n t I d = " 6 4 9 0 3 7 5 8 5 " > - 
-         < E m p l o y e e _ N a m e   E l e m e n t T y p e = " C o l u m n "   E l e m e n t I d = " 6 8 8 4 8 5 3 5 "   D a t a T y p e = " T e x t " > E m p l o y e e _ N a m e < / E m p l o y e e _ N a m e > - 
-         < E m p l o y e e _ N o   E l e m e n t T y p e = " C o l u m n "   E l e m e n t I d = " 1 7 8 1 4 3 2 2 7 9 "   D a t a T y p e = " C o d e " > E m p l o y e e _ N o < / E m p l o y e e _ N o > - 
-         < R e q u e s t   E l e m e n t T y p e = " D a t a I t e m "   E l e m e n t I d = " 1 2 0 4 4 3 1 2 9 2 " > - 
-             < E n d _ D a t e   E l e m e n t T y p e = " C o l u m n "   E l e m e n t I d = " 2 0 5 2 8 6 2 7 2 7 "   D a t a T y p e = " D a t e " > E n d _ D a t e < / E n d _ D a t e > - 
-             < R e a s o n   E l e m e n t T y p e = " C o l u m n "   E l e m e n t I d = " 1 2 2 2 3 0 6 0 6 5 "   D a t a T y p e = " C o d e " > R e a s o n < / R e a s o n > - 
-             < S t a r t _ D a t e   E l e m e n t T y p e = " C o l u m n "   E l e m e n t I d = " 8 9 4 2 9 7 7 5 4 "   D a t a T y p e = " D a t e " > S t a r t _ D a t e < / S t a r t _ D a t e > - 
-             < T o t a l _ D a y s   E l e m e n t T y p e = " C o l u m n "   E l e m e n t I d = " 1 3 6 7 5 2 7 9 2 1 "   D a t a T y p e = " I n t e g e r " > T o t a l _ D a y s < / T o t a l _ D a y s > +     < E m p l o y e e > + 
+         < E m p l o y e e _ N a m e > E m p l o y e e _ N a m e < / E m p l o y e e _ N a m e > + 
+         < E m p l o y e e _ N o > E m p l o y e e _ N o < / E m p l o y e e _ N o > + 
+         < R e q u e s t > + 
+             < E n d _ D a t e > E n d _ D a t e < / E n d _ D a t e > + 
+             < R e a s o n > R e a s o n < / R e a s o n > + 
+             < S t a r t _ D a t e > S t a r t _ D a t e < / S t a r t _ D a t e > + 
+             < T o t a l _ D a y s > T o t a l _ D a y s < / T o t a l _ D a y s >   
          < / R e q u e s t >   
@@ -2235,7 +2339,7 @@
  < / N a v W o r d R e p o r t X m l P a r t > 
 </file>
 
-<file path=customXml/item2.xml>��< ? x m l   v e r s i o n = " 1 . 0 "   e n c o d i n g = " u t f - 1 6 " ? > < N a v W o r d R e p o r t X m l P a r t   x m l n s = " u r n : m i c r o s o f t - d y n a m i c s - n a v / r e p o r t s / O u t _ O f _ O f f i c e _ R e p o r t / 5 0 1 1 0 / " > +<file path=customXml/item2.xml>��< ? x m l   v e r s i o n = " 1 . 0 "   e n c o d i n g = " u t f - 1 6 " ? > < N a v W o r d R e p o r t X m l P a r t   x m l n s = " u r n : m i c r o s o f t - d y n a m i c s - b u s i n e s s c e n t r a l / i n t e r n a l / e x t e n d e d / r e p o r t s / O u t _ O f _ O f f i c e _ R e p o r t / 5 0 1 1 0 / " >   
      < B C R e p o r t I n f o r m a t i o n >   
@@ -2301,21 +2405,23 @@
  
      < / B C R e p o r t I n f o r m a t i o n >   
-     < E m p l o y e e > - 
-         < E m p l o y e e _ N a m e > E m p l o y e e _ N a m e < / E m p l o y e e _ N a m e > - 
-         < E m p l o y e e _ N o > E m p l o y e e _ N o < / E m p l o y e e _ N o > - 
-         < R e q u e s t > - 
-             < E n d _ D a t e > E n d _ D a t e < / E n d _ D a t e > - 
-             < R e a s o n > R e a s o n < / R e a s o n > - 
-             < S t a r t _ D a t e > S t a r t _ D a t e < / S t a r t _ D a t e > - 
-             < T o t a l _ D a y s > T o t a l _ D a y s < / T o t a l _ D a y s > +     < T o o l t i p s / > + 
+     < E m p l o y e e   E l e m e n t T y p e = " D a t a I t e m "   E l e m e n t I d = " 6 4 9 0 3 7 5 8 5 " > + 
+         < E m p l o y e e _ N a m e   E l e m e n t T y p e = " C o l u m n "   E l e m e n t I d = " 6 8 8 4 8 5 3 5 "   D a t a T y p e = " T e x t " > E m p l o y e e _ N a m e < / E m p l o y e e _ N a m e > + 
+         < E m p l o y e e _ N o   E l e m e n t T y p e = " C o l u m n "   E l e m e n t I d = " 1 7 8 1 4 3 2 2 7 9 "   D a t a T y p e = " C o d e " > E m p l o y e e _ N o < / E m p l o y e e _ N o > + 
+         < R e q u e s t   E l e m e n t T y p e = " D a t a I t e m "   E l e m e n t I d = " 1 2 0 4 4 3 1 2 9 2 " > + 
+             < E n d _ D a t e   E l e m e n t T y p e = " C o l u m n "   E l e m e n t I d = " 2 0 5 2 8 6 2 7 2 7 "   D a t a T y p e = " D a t e " > E n d _ D a t e < / E n d _ D a t e > + 
+             < R e a s o n   E l e m e n t T y p e = " C o l u m n "   E l e m e n t I d = " 1 2 2 2 3 0 6 0 6 5 "   D a t a T y p e = " C o d e " > R e a s o n < / R e a s o n > + 
+             < S t a r t _ D a t e   E l e m e n t T y p e = " C o l u m n "   E l e m e n t I d = " 8 9 4 2 9 7 7 5 4 "   D a t a T y p e = " D a t e " > S t a r t _ D a t e < / S t a r t _ D a t e > + 
+             < T o t a l _ D a y s   E l e m e n t T y p e = " C o l u m n "   E l e m e n t I d = " 1 3 6 7 5 2 7 9 2 1 "   D a t a T y p e = " I n t e g e r " > T o t a l _ D a y s < / T o t a l _ D a y s >   
          < / R e q u e s t >   
@@ -2329,17 +2435,17 @@
 </file>
 
 <file path=customXml/itemProps1.xml><?xml version="1.0" encoding="utf-8"?>
-<ds:datastoreItem xmlns:ds="http://schemas.openxmlformats.org/officeDocument/2006/customXml" ds:itemID="{00759164-4377-474A-BD65-E97FD5533FB7}">
+<ds:datastoreItem xmlns:ds="http://schemas.openxmlformats.org/officeDocument/2006/customXml" ds:itemID="{DF8B02B8-C4FC-4DA8-93FE-513E41710B5F}">
   <ds:schemaRefs>
-    <ds:schemaRef ds:uri="urn:microsoft-dynamics-businesscentral/internal/extended/reports/Out_Of_Office_Report/50110/"/>
+    <ds:schemaRef ds:uri="urn:microsoft-dynamics-nav/reports/Out_Of_Office_Report/50110/"/>
   </ds:schemaRefs>
 </ds:datastoreItem>
 </file>
 
 <file path=customXml/itemProps2.xml><?xml version="1.0" encoding="utf-8"?>
-<ds:datastoreItem xmlns:ds="http://schemas.openxmlformats.org/officeDocument/2006/customXml" ds:itemID="{DF8B02B8-C4FC-4DA8-93FE-513E41710B5F}">
+<ds:datastoreItem xmlns:ds="http://schemas.openxmlformats.org/officeDocument/2006/customXml" ds:itemID="{00759164-4377-474A-BD65-E97FD5533FB7}">
   <ds:schemaRefs>
-    <ds:schemaRef ds:uri="urn:microsoft-dynamics-nav/reports/Out_Of_Office_Report/50110/"/>
+    <ds:schemaRef ds:uri="urn:microsoft-dynamics-businesscentral/internal/extended/reports/Out_Of_Office_Report/50110/"/>
   </ds:schemaRefs>
 </ds:datastoreItem>
 </file>

</xml_diff>

<commit_message>
Add Out of Office Request API and update Archive table structure; adjust field positions.
</commit_message>
<xml_diff>
--- a/OutOfOfficeDayCount.docx
+++ b/OutOfOfficeDayCount.docx
@@ -66,69 +66,89 @@
     <w:tbl>
       <w:tblPr>
         <w:tblStyle w:val="a4"/>
-        <w:tblpPr w:leftFromText="180" w:rightFromText="180" w:vertAnchor="text" w:horzAnchor="margin" w:tblpY="411"/>
         <w:tblW w:w="0" w:type="auto"/>
+        <w:tblBorders>
+          <w:top w:val="none" w:sz="0" w:space="0" w:color="auto"/>
+          <w:left w:val="none" w:sz="0" w:space="0" w:color="auto"/>
+          <w:bottom w:val="none" w:sz="0" w:space="0" w:color="auto"/>
+          <w:right w:val="none" w:sz="0" w:space="0" w:color="auto"/>
+          <w:insideH w:val="none" w:sz="0" w:space="0" w:color="auto"/>
+          <w:insideV w:val="none" w:sz="0" w:space="0" w:color="auto"/>
+        </w:tblBorders>
         <w:tblLook w:val="04A0" w:firstRow="1" w:lastRow="0" w:firstColumn="1" w:lastColumn="0" w:noHBand="0" w:noVBand="1"/>
       </w:tblPr>
       <w:tblGrid>
-        <w:gridCol w:w="4814"/>
-        <w:gridCol w:w="4814"/>
+        <w:gridCol w:w="1653"/>
+        <w:gridCol w:w="1979"/>
       </w:tblGrid>
       <w:sdt>
         <w:sdtPr>
+          <w:rPr>
+            <w:lang w:val="en-US"/>
+          </w:rPr>
           <w:alias w:val="#Nav: /Employee"/>
           <w:tag w:val="#Nav: Out_Of_Office_Report/50110"/>
-          <w:id w:val="1288008496"/>
+          <w:id w:val="2102519919"/>
           <w15:dataBinding w:prefixMappings="xmlns:ns0='urn:microsoft-dynamics-nav/reports/Out_Of_Office_Report/50110/' " w:xpath="/ns0:NavWordReportXmlPart[1]/ns0:Employee" w:storeItemID="{DF8B02B8-C4FC-4DA8-93FE-513E41710B5F}"/>
           <w15:repeatingSection/>
         </w:sdtPr>
-        <w:sdtEndPr>
-          <w:rPr>
-            <w:lang w:val="en-US"/>
-          </w:rPr>
-        </w:sdtEndPr>
         <w:sdtContent>
           <w:sdt>
             <w:sdtPr>
-              <w:id w:val="1203819421"/>
+              <w:rPr>
+                <w:lang w:val="en-US"/>
+              </w:rPr>
+              <w:id w:val="1984345435"/>
               <w:placeholder>
-                <w:docPart w:val="AE0F71AB7C574E7DAEC1D01A6160E233"/>
+                <w:docPart w:val="DefaultPlaceholder_-1854013435"/>
               </w:placeholder>
               <w15:repeatingSectionItem/>
             </w:sdtPr>
-            <w:sdtEndPr>
-              <w:rPr>
-                <w:lang w:val="en-US"/>
-              </w:rPr>
-            </w:sdtEndPr>
             <w:sdtContent>
               <w:tr>
-                <w:sdt>
-                  <w:sdtPr>
-                    <w:alias w:val="#Nav: /Employee/Employee_No"/>
-                    <w:tag w:val="#Nav: Out_Of_Office_Report/50110"/>
-                    <w:id w:val="890612067"/>
-                    <w:placeholder>
-                      <w:docPart w:val="28B13087C31B4DDBBD5A225EC65B694A"/>
-                    </w:placeholder>
-                    <w:dataBinding w:prefixMappings="xmlns:ns0='urn:microsoft-dynamics-nav/reports/Out_Of_Office_Report/50110/' " w:xpath="/ns0:NavWordReportXmlPart[1]/ns0:Employee[1]/ns0:Employee_No[1]" w:storeItemID="{DF8B02B8-C4FC-4DA8-93FE-513E41710B5F}"/>
-                    <w:text/>
-                  </w:sdtPr>
-                  <w:sdtContent>
-                    <w:tc>
-                      <w:tcPr>
-                        <w:tcW w:w="4814" w:type="dxa"/>
-                      </w:tcPr>
-                      <w:p>
+                <w:tc>
+                  <w:tcPr>
+                    <w:tcW w:w="1653" w:type="dxa"/>
+                  </w:tcPr>
+                  <w:p>
+                    <w:pPr>
+                      <w:rPr>
+                        <w:lang w:val="en-US"/>
+                      </w:rPr>
+                    </w:pPr>
+                    <w:sdt>
+                      <w:sdtPr>
+                        <w:rPr>
+                          <w:lang w:val="en-US"/>
+                        </w:rPr>
+                        <w:alias w:val="#Nav: /Employee/Employee_No"/>
+                        <w:tag w:val="#Nav: Out_Of_Office_Report/50110"/>
+                        <w:id w:val="-957938995"/>
+                        <w:placeholder>
+                          <w:docPart w:val="DefaultPlaceholder_-1854013440"/>
+                        </w:placeholder>
+                        <w:dataBinding w:prefixMappings="xmlns:ns0='urn:microsoft-dynamics-nav/reports/Out_Of_Office_Report/50110/' " w:xpath="/ns0:NavWordReportXmlPart[1]/ns0:Employee[1]/ns0:Employee_No[1]" w:storeItemID="{DF8B02B8-C4FC-4DA8-93FE-513E41710B5F}"/>
+                        <w:text/>
+                      </w:sdtPr>
+                      <w:sdtContent>
                         <w:proofErr w:type="spellStart"/>
                         <w:r>
+                          <w:rPr>
+                            <w:lang w:val="en-US"/>
+                          </w:rPr>
                           <w:t>Employee_No</w:t>
                         </w:r>
                         <w:proofErr w:type="spellEnd"/>
-                      </w:p>
-                    </w:tc>
-                  </w:sdtContent>
-                </w:sdt>
+                      </w:sdtContent>
+                    </w:sdt>
+                    <w:r>
+                      <w:rPr>
+                        <w:lang w:val="en-US"/>
+                      </w:rPr>
+                      <w:t xml:space="preserve">  -</w:t>
+                    </w:r>
+                  </w:p>
+                </w:tc>
                 <w:sdt>
                   <w:sdtPr>
                     <w:rPr>
@@ -136,9 +156,9 @@
                     </w:rPr>
                     <w:alias w:val="#Nav: /Employee/Employee_Name"/>
                     <w:tag w:val="#Nav: Out_Of_Office_Report/50110"/>
-                    <w:id w:val="-1772619424"/>
+                    <w:id w:val="-445541619"/>
                     <w:placeholder>
-                      <w:docPart w:val="28B13087C31B4DDBBD5A225EC65B694A"/>
+                      <w:docPart w:val="DefaultPlaceholder_-1854013440"/>
                     </w:placeholder>
                     <w:dataBinding w:prefixMappings="xmlns:ns0='urn:microsoft-dynamics-nav/reports/Out_Of_Office_Report/50110/' " w:xpath="/ns0:NavWordReportXmlPart[1]/ns0:Employee[1]/ns0:Employee_Name[1]" w:storeItemID="{DF8B02B8-C4FC-4DA8-93FE-513E41710B5F}"/>
                     <w:text/>
@@ -146,7 +166,7 @@
                   <w:sdtContent>
                     <w:tc>
                       <w:tcPr>
-                        <w:tcW w:w="4814" w:type="dxa"/>
+                        <w:tcW w:w="1608" w:type="dxa"/>
                       </w:tcPr>
                       <w:p>
                         <w:pPr>
@@ -171,185 +191,168 @@
           </w:sdt>
         </w:sdtContent>
       </w:sdt>
-      <w:tr>
-        <w:tc>
-          <w:tcPr>
-            <w:tcW w:w="4814" w:type="dxa"/>
-          </w:tcPr>
-          <w:tbl>
-            <w:tblPr>
-              <w:tblStyle w:val="a4"/>
-              <w:tblW w:w="0" w:type="auto"/>
-              <w:tblLook w:val="04A0" w:firstRow="1" w:lastRow="0" w:firstColumn="1" w:lastColumn="0" w:noHBand="0" w:noVBand="1"/>
-            </w:tblPr>
-            <w:tblGrid>
-              <w:gridCol w:w="2294"/>
-              <w:gridCol w:w="2294"/>
-            </w:tblGrid>
-            <w:sdt>
-              <w:sdtPr>
-                <w:rPr>
-                  <w:lang w:val="ru-RU"/>
-                </w:rPr>
-                <w:alias w:val="#Nav: /Employee"/>
-                <w:tag w:val="#Nav: Out_Of_Office_Report/50110"/>
-                <w:id w:val="1575626089"/>
-                <w15:dataBinding w:prefixMappings="xmlns:ns0='urn:microsoft-dynamics-nav/reports/Out_Of_Office_Report/50110/' " w:xpath="/ns0:NavWordReportXmlPart[1]/ns0:Employee" w:storeItemID="{DF8B02B8-C4FC-4DA8-93FE-513E41710B5F}"/>
-                <w15:repeatingSection/>
-              </w:sdtPr>
-              <w:sdtContent>
-                <w:sdt>
-                  <w:sdtPr>
-                    <w:rPr>
-                      <w:lang w:val="ru-RU"/>
-                    </w:rPr>
-                    <w:id w:val="152028179"/>
-                    <w:placeholder>
-                      <w:docPart w:val="AE0F71AB7C574E7DAEC1D01A6160E233"/>
-                    </w:placeholder>
-                    <w15:repeatingSectionItem/>
-                  </w:sdtPr>
-                  <w:sdtContent>
-                    <w:sdt>
-                      <w:sdtPr>
-                        <w:rPr>
-                          <w:lang w:val="ru-RU"/>
-                        </w:rPr>
-                        <w:alias w:val="#Nav: /Employee/Request"/>
-                        <w:tag w:val="#Nav: Out_Of_Office_Report/50110"/>
-                        <w:id w:val="-2137946983"/>
-                        <w15:dataBinding w:prefixMappings="xmlns:ns0='urn:microsoft-dynamics-nav/reports/Out_Of_Office_Report/50110/' " w:xpath="/ns0:NavWordReportXmlPart[1]/ns0:Employee[1]/ns0:Request" w:storeItemID="{DF8B02B8-C4FC-4DA8-93FE-513E41710B5F}"/>
-                        <w15:repeatingSection/>
-                      </w:sdtPr>
-                      <w:sdtContent>
+    </w:tbl>
+    <w:tbl>
+      <w:tblPr>
+        <w:tblStyle w:val="a4"/>
+        <w:tblpPr w:leftFromText="180" w:rightFromText="180" w:vertAnchor="text" w:horzAnchor="margin" w:tblpY="110"/>
+        <w:tblW w:w="0" w:type="auto"/>
+        <w:tblBorders>
+          <w:top w:val="none" w:sz="0" w:space="0" w:color="auto"/>
+          <w:left w:val="none" w:sz="0" w:space="0" w:color="auto"/>
+          <w:bottom w:val="none" w:sz="0" w:space="0" w:color="auto"/>
+          <w:right w:val="none" w:sz="0" w:space="0" w:color="auto"/>
+          <w:insideH w:val="none" w:sz="0" w:space="0" w:color="auto"/>
+          <w:insideV w:val="none" w:sz="0" w:space="0" w:color="auto"/>
+        </w:tblBorders>
+        <w:tblLook w:val="04A0" w:firstRow="1" w:lastRow="0" w:firstColumn="1" w:lastColumn="0" w:noHBand="0" w:noVBand="1"/>
+      </w:tblPr>
+      <w:tblGrid>
+        <w:gridCol w:w="2127"/>
+        <w:gridCol w:w="1899"/>
+      </w:tblGrid>
+      <w:sdt>
+        <w:sdtPr>
+          <w:rPr>
+            <w:lang w:val="en-US"/>
+          </w:rPr>
+          <w:alias w:val="#Nav: /Employee"/>
+          <w:tag w:val="#Nav: Out_Of_Office_Report/50110"/>
+          <w:id w:val="11261902"/>
+          <w15:dataBinding w:prefixMappings="xmlns:ns0='urn:microsoft-dynamics-nav/reports/Out_Of_Office_Report/50110/' " w:xpath="/ns0:NavWordReportXmlPart[1]/ns0:Employee" w:storeItemID="{DF8B02B8-C4FC-4DA8-93FE-513E41710B5F}"/>
+          <w15:repeatingSection/>
+        </w:sdtPr>
+        <w:sdtContent>
+          <w:sdt>
+            <w:sdtPr>
+              <w:rPr>
+                <w:lang w:val="en-US"/>
+              </w:rPr>
+              <w:id w:val="-640575026"/>
+              <w:placeholder>
+                <w:docPart w:val="954059360B6A4FFA80FB6AF0B1AF6565"/>
+              </w:placeholder>
+              <w15:repeatingSectionItem/>
+            </w:sdtPr>
+            <w:sdtContent>
+              <w:sdt>
+                <w:sdtPr>
+                  <w:rPr>
+                    <w:lang w:val="en-US"/>
+                  </w:rPr>
+                  <w:alias w:val="#Nav: /Employee/Request"/>
+                  <w:tag w:val="#Nav: Out_Of_Office_Report/50110"/>
+                  <w:id w:val="-754282737"/>
+                  <w15:dataBinding w:prefixMappings="xmlns:ns0='urn:microsoft-dynamics-nav/reports/Out_Of_Office_Report/50110/' " w:xpath="/ns0:NavWordReportXmlPart[1]/ns0:Employee[1]/ns0:Request" w:storeItemID="{DF8B02B8-C4FC-4DA8-93FE-513E41710B5F}"/>
+                  <w15:repeatingSection/>
+                </w:sdtPr>
+                <w:sdtContent>
+                  <w:sdt>
+                    <w:sdtPr>
+                      <w:rPr>
+                        <w:lang w:val="en-US"/>
+                      </w:rPr>
+                      <w:id w:val="592898082"/>
+                      <w:placeholder>
+                        <w:docPart w:val="954059360B6A4FFA80FB6AF0B1AF6565"/>
+                      </w:placeholder>
+                      <w15:repeatingSectionItem/>
+                    </w:sdtPr>
+                    <w:sdtContent>
+                      <w:tr>
+                        <w:tc>
+                          <w:tcPr>
+                            <w:tcW w:w="2127" w:type="dxa"/>
+                          </w:tcPr>
+                          <w:p>
+                            <w:pPr>
+                              <w:pStyle w:val="a5"/>
+                              <w:numPr>
+                                <w:ilvl w:val="0"/>
+                                <w:numId w:val="4"/>
+                              </w:numPr>
+                              <w:rPr>
+                                <w:lang w:val="en-US"/>
+                              </w:rPr>
+                            </w:pPr>
+                            <w:sdt>
+                              <w:sdtPr>
+                                <w:rPr>
+                                  <w:lang w:val="en-US"/>
+                                </w:rPr>
+                                <w:alias w:val="#Nav: /Employee/Request/Reason"/>
+                                <w:tag w:val="#Nav: Out_Of_Office_Report/50110"/>
+                                <w:id w:val="2073311235"/>
+                                <w:placeholder>
+                                  <w:docPart w:val="15DC758C387F485DA07F6D3CFA4F53DD"/>
+                                </w:placeholder>
+                                <w:dataBinding w:prefixMappings="xmlns:ns0='urn:microsoft-dynamics-nav/reports/Out_Of_Office_Report/50110/' " w:xpath="/ns0:NavWordReportXmlPart[1]/ns0:Employee[1]/ns0:Request[1]/ns0:Reason[1]" w:storeItemID="{DF8B02B8-C4FC-4DA8-93FE-513E41710B5F}"/>
+                                <w:text/>
+                              </w:sdtPr>
+                              <w:sdtContent>
+                                <w:r>
+                                  <w:rPr>
+                                    <w:lang w:val="en-US"/>
+                                  </w:rPr>
+                                  <w:t>Reason</w:t>
+                                </w:r>
+                              </w:sdtContent>
+                            </w:sdt>
+                            <w:r>
+                              <w:rPr>
+                                <w:lang w:val="en-US"/>
+                              </w:rPr>
+                              <w:t xml:space="preserve"> -</w:t>
+                            </w:r>
+                          </w:p>
+                        </w:tc>
                         <w:sdt>
                           <w:sdtPr>
                             <w:rPr>
-                              <w:lang w:val="ru-RU"/>
+                              <w:lang w:val="en-US"/>
                             </w:rPr>
-                            <w:id w:val="-1759983998"/>
+                            <w:alias w:val="#Nav: /Employee/Request/Total_Days"/>
+                            <w:tag w:val="#Nav: Out_Of_Office_Report/50110"/>
+                            <w:id w:val="-1729300404"/>
                             <w:placeholder>
-                              <w:docPart w:val="AE0F71AB7C574E7DAEC1D01A6160E233"/>
+                              <w:docPart w:val="15DC758C387F485DA07F6D3CFA4F53DD"/>
                             </w:placeholder>
-                            <w15:repeatingSectionItem/>
+                            <w:dataBinding w:prefixMappings="xmlns:ns0='urn:microsoft-dynamics-nav/reports/Out_Of_Office_Report/50110/' " w:xpath="/ns0:NavWordReportXmlPart[1]/ns0:Employee[1]/ns0:Request[1]/ns0:Total_Days[1]" w:storeItemID="{DF8B02B8-C4FC-4DA8-93FE-513E41710B5F}"/>
+                            <w:text/>
                           </w:sdtPr>
                           <w:sdtContent>
-                            <w:tr>
-                              <w:sdt>
-                                <w:sdtPr>
+                            <w:tc>
+                              <w:tcPr>
+                                <w:tcW w:w="1899" w:type="dxa"/>
+                              </w:tcPr>
+                              <w:p>
+                                <w:pPr>
                                   <w:rPr>
-                                    <w:lang w:val="ru-RU"/>
+                                    <w:lang w:val="en-US"/>
                                   </w:rPr>
-                                  <w:alias w:val="#Nav: /Employee/Request/Reason"/>
-                                  <w:tag w:val="#Nav: Out_Of_Office_Report/50110"/>
-                                  <w:id w:val="-1653978398"/>
-                                  <w:placeholder>
-                                    <w:docPart w:val="28B13087C31B4DDBBD5A225EC65B694A"/>
-                                  </w:placeholder>
-                                  <w:dataBinding w:prefixMappings="xmlns:ns0='urn:microsoft-dynamics-nav/reports/Out_Of_Office_Report/50110/' " w:xpath="/ns0:NavWordReportXmlPart[1]/ns0:Employee[1]/ns0:Request[1]/ns0:Reason[1]" w:storeItemID="{DF8B02B8-C4FC-4DA8-93FE-513E41710B5F}"/>
-                                  <w:text/>
-                                </w:sdtPr>
-                                <w:sdtContent>
-                                  <w:tc>
-                                    <w:tcPr>
-                                      <w:tcW w:w="2294" w:type="dxa"/>
-                                    </w:tcPr>
-                                    <w:p>
-                                      <w:pPr>
-                                        <w:framePr w:hSpace="180" w:wrap="around" w:vAnchor="text" w:hAnchor="margin" w:y="411"/>
-                                        <w:rPr>
-                                          <w:lang w:val="ru-RU"/>
-                                        </w:rPr>
-                                      </w:pPr>
-                                      <w:proofErr w:type="spellStart"/>
-                                      <w:r>
-                                        <w:rPr>
-                                          <w:lang w:val="ru-RU"/>
-                                        </w:rPr>
-                                        <w:t>Reason</w:t>
-                                      </w:r>
-                                      <w:proofErr w:type="spellEnd"/>
-                                    </w:p>
-                                  </w:tc>
-                                </w:sdtContent>
-                              </w:sdt>
-                              <w:sdt>
-                                <w:sdtPr>
+                                </w:pPr>
+                                <w:proofErr w:type="spellStart"/>
+                                <w:r>
                                   <w:rPr>
-                                    <w:lang w:val="ru-RU"/>
+                                    <w:lang w:val="en-US"/>
                                   </w:rPr>
-                                  <w:alias w:val="#Nav: /Employee/Request/Total_Days"/>
-                                  <w:tag w:val="#Nav: Out_Of_Office_Report/50110"/>
-                                  <w:id w:val="1920513043"/>
-                                  <w:placeholder>
-                                    <w:docPart w:val="28B13087C31B4DDBBD5A225EC65B694A"/>
-                                  </w:placeholder>
-                                  <w:dataBinding w:prefixMappings="xmlns:ns0='urn:microsoft-dynamics-nav/reports/Out_Of_Office_Report/50110/' " w:xpath="/ns0:NavWordReportXmlPart[1]/ns0:Employee[1]/ns0:Request[1]/ns0:Total_Days[1]" w:storeItemID="{DF8B02B8-C4FC-4DA8-93FE-513E41710B5F}"/>
-                                  <w:text/>
-                                </w:sdtPr>
-                                <w:sdtContent>
-                                  <w:tc>
-                                    <w:tcPr>
-                                      <w:tcW w:w="2294" w:type="dxa"/>
-                                    </w:tcPr>
-                                    <w:p>
-                                      <w:pPr>
-                                        <w:framePr w:hSpace="180" w:wrap="around" w:vAnchor="text" w:hAnchor="margin" w:y="411"/>
-                                        <w:rPr>
-                                          <w:lang w:val="ru-RU"/>
-                                        </w:rPr>
-                                      </w:pPr>
-                                      <w:proofErr w:type="spellStart"/>
-                                      <w:r>
-                                        <w:rPr>
-                                          <w:lang w:val="ru-RU"/>
-                                        </w:rPr>
-                                        <w:t>Total_Days</w:t>
-                                      </w:r>
-                                      <w:proofErr w:type="spellEnd"/>
-                                    </w:p>
-                                  </w:tc>
-                                </w:sdtContent>
-                              </w:sdt>
-                            </w:tr>
+                                  <w:t>Total_Days</w:t>
+                                </w:r>
+                                <w:proofErr w:type="spellEnd"/>
+                              </w:p>
+                            </w:tc>
                           </w:sdtContent>
                         </w:sdt>
-                      </w:sdtContent>
-                    </w:sdt>
-                  </w:sdtContent>
-                </w:sdt>
-              </w:sdtContent>
-            </w:sdt>
-          </w:tbl>
-          <w:p>
-            <w:pPr>
-              <w:rPr>
-                <w:lang w:val="ru-RU"/>
-              </w:rPr>
-            </w:pPr>
-          </w:p>
-        </w:tc>
-        <w:tc>
-          <w:tcPr>
-            <w:tcW w:w="4814" w:type="dxa"/>
-          </w:tcPr>
-          <w:p>
-            <w:pPr>
-              <w:rPr>
-                <w:lang w:val="ru-RU"/>
-              </w:rPr>
-            </w:pPr>
-          </w:p>
-        </w:tc>
-      </w:tr>
+                      </w:tr>
+                    </w:sdtContent>
+                  </w:sdt>
+                </w:sdtContent>
+              </w:sdt>
+            </w:sdtContent>
+          </w:sdt>
+        </w:sdtContent>
+      </w:sdt>
     </w:tbl>
-    <w:p>
-      <w:pPr>
-        <w:rPr>
-          <w:lang w:val="en-US"/>
-        </w:rPr>
-      </w:pPr>
-    </w:p>
     <w:p>
       <w:pPr>
         <w:rPr>
@@ -623,6 +626,119 @@
     </w:lvl>
   </w:abstractNum>
   <w:abstractNum w:abstractNumId="2" w15:restartNumberingAfterBreak="0">
+    <w:nsid w:val="6485118A"/>
+    <w:multiLevelType w:val="hybridMultilevel"/>
+    <w:tmpl w:val="15608A48"/>
+    <w:lvl w:ilvl="0" w:tplc="04220001">
+      <w:start w:val="1"/>
+      <w:numFmt w:val="bullet"/>
+      <w:lvlText w:val=""/>
+      <w:lvlJc w:val="left"/>
+      <w:pPr>
+        <w:ind w:left="720" w:hanging="360"/>
+      </w:pPr>
+      <w:rPr>
+        <w:rFonts w:ascii="Symbol" w:hAnsi="Symbol" w:hint="default"/>
+      </w:rPr>
+    </w:lvl>
+    <w:lvl w:ilvl="1" w:tplc="04220003" w:tentative="1">
+      <w:start w:val="1"/>
+      <w:numFmt w:val="bullet"/>
+      <w:lvlText w:val="o"/>
+      <w:lvlJc w:val="left"/>
+      <w:pPr>
+        <w:ind w:left="1440" w:hanging="360"/>
+      </w:pPr>
+      <w:rPr>
+        <w:rFonts w:ascii="Courier New" w:hAnsi="Courier New" w:cs="Courier New" w:hint="default"/>
+      </w:rPr>
+    </w:lvl>
+    <w:lvl w:ilvl="2" w:tplc="04220005" w:tentative="1">
+      <w:start w:val="1"/>
+      <w:numFmt w:val="bullet"/>
+      <w:lvlText w:val=""/>
+      <w:lvlJc w:val="left"/>
+      <w:pPr>
+        <w:ind w:left="2160" w:hanging="360"/>
+      </w:pPr>
+      <w:rPr>
+        <w:rFonts w:ascii="Wingdings" w:hAnsi="Wingdings" w:hint="default"/>
+      </w:rPr>
+    </w:lvl>
+    <w:lvl w:ilvl="3" w:tplc="04220001" w:tentative="1">
+      <w:start w:val="1"/>
+      <w:numFmt w:val="bullet"/>
+      <w:lvlText w:val=""/>
+      <w:lvlJc w:val="left"/>
+      <w:pPr>
+        <w:ind w:left="2880" w:hanging="360"/>
+      </w:pPr>
+      <w:rPr>
+        <w:rFonts w:ascii="Symbol" w:hAnsi="Symbol" w:hint="default"/>
+      </w:rPr>
+    </w:lvl>
+    <w:lvl w:ilvl="4" w:tplc="04220003" w:tentative="1">
+      <w:start w:val="1"/>
+      <w:numFmt w:val="bullet"/>
+      <w:lvlText w:val="o"/>
+      <w:lvlJc w:val="left"/>
+      <w:pPr>
+        <w:ind w:left="3600" w:hanging="360"/>
+      </w:pPr>
+      <w:rPr>
+        <w:rFonts w:ascii="Courier New" w:hAnsi="Courier New" w:cs="Courier New" w:hint="default"/>
+      </w:rPr>
+    </w:lvl>
+    <w:lvl w:ilvl="5" w:tplc="04220005" w:tentative="1">
+      <w:start w:val="1"/>
+      <w:numFmt w:val="bullet"/>
+      <w:lvlText w:val=""/>
+      <w:lvlJc w:val="left"/>
+      <w:pPr>
+        <w:ind w:left="4320" w:hanging="360"/>
+      </w:pPr>
+      <w:rPr>
+        <w:rFonts w:ascii="Wingdings" w:hAnsi="Wingdings" w:hint="default"/>
+      </w:rPr>
+    </w:lvl>
+    <w:lvl w:ilvl="6" w:tplc="04220001" w:tentative="1">
+      <w:start w:val="1"/>
+      <w:numFmt w:val="bullet"/>
+      <w:lvlText w:val=""/>
+      <w:lvlJc w:val="left"/>
+      <w:pPr>
+        <w:ind w:left="5040" w:hanging="360"/>
+      </w:pPr>
+      <w:rPr>
+        <w:rFonts w:ascii="Symbol" w:hAnsi="Symbol" w:hint="default"/>
+      </w:rPr>
+    </w:lvl>
+    <w:lvl w:ilvl="7" w:tplc="04220003" w:tentative="1">
+      <w:start w:val="1"/>
+      <w:numFmt w:val="bullet"/>
+      <w:lvlText w:val="o"/>
+      <w:lvlJc w:val="left"/>
+      <w:pPr>
+        <w:ind w:left="5760" w:hanging="360"/>
+      </w:pPr>
+      <w:rPr>
+        <w:rFonts w:ascii="Courier New" w:hAnsi="Courier New" w:cs="Courier New" w:hint="default"/>
+      </w:rPr>
+    </w:lvl>
+    <w:lvl w:ilvl="8" w:tplc="04220005" w:tentative="1">
+      <w:start w:val="1"/>
+      <w:numFmt w:val="bullet"/>
+      <w:lvlText w:val=""/>
+      <w:lvlJc w:val="left"/>
+      <w:pPr>
+        <w:ind w:left="6480" w:hanging="360"/>
+      </w:pPr>
+      <w:rPr>
+        <w:rFonts w:ascii="Wingdings" w:hAnsi="Wingdings" w:hint="default"/>
+      </w:rPr>
+    </w:lvl>
+  </w:abstractNum>
+  <w:abstractNum w:abstractNumId="3" w15:restartNumberingAfterBreak="0">
     <w:nsid w:val="7F3E3C63"/>
     <w:multiLevelType w:val="hybridMultilevel"/>
     <w:tmpl w:val="C8865934"/>
@@ -736,13 +852,16 @@
     </w:lvl>
   </w:abstractNum>
   <w:num w:numId="1" w16cid:durableId="1174340110">
-    <w:abstractNumId w:val="2"/>
+    <w:abstractNumId w:val="3"/>
   </w:num>
   <w:num w:numId="2" w16cid:durableId="2116055465">
     <w:abstractNumId w:val="0"/>
   </w:num>
   <w:num w:numId="3" w16cid:durableId="2123070619">
     <w:abstractNumId w:val="1"/>
+  </w:num>
+  <w:num w:numId="4" w16cid:durableId="975570836">
+    <w:abstractNumId w:val="2"/>
   </w:num>
 </w:numbering>
 </file>
@@ -1249,7 +1368,7 @@
     </w:docPart>
     <w:docPart>
       <w:docPartPr>
-        <w:name w:val="AE0F71AB7C574E7DAEC1D01A6160E233"/>
+        <w:name w:val="DefaultPlaceholder_-1854013435"/>
         <w:category>
           <w:name w:val="Общие"/>
           <w:gallery w:val="placeholder"/>
@@ -1260,12 +1379,38 @@
         <w:behaviors>
           <w:behavior w:val="content"/>
         </w:behaviors>
-        <w:guid w:val="{E879FC28-369E-43AD-B303-DE1E5683321B}"/>
+        <w:guid w:val="{8C9B6DCC-4796-4B99-816A-50BE0F939909}"/>
+      </w:docPartPr>
+      <w:docPartBody>
+        <w:p>
+          <w:r>
+            <w:rPr>
+              <w:rStyle w:val="a3"/>
+            </w:rPr>
+            <w:t>Введите любое содержимое, которое хотите повторить, включая другие элементы управления содержимым. Чтобы повторить части таблицы, вы можете также добавить этот элемент управления вокруг строк таблицы.</w:t>
+          </w:r>
+        </w:p>
+      </w:docPartBody>
+    </w:docPart>
+    <w:docPart>
+      <w:docPartPr>
+        <w:name w:val="954059360B6A4FFA80FB6AF0B1AF6565"/>
+        <w:category>
+          <w:name w:val="Общие"/>
+          <w:gallery w:val="placeholder"/>
+        </w:category>
+        <w:types>
+          <w:type w:val="bbPlcHdr"/>
+        </w:types>
+        <w:behaviors>
+          <w:behavior w:val="content"/>
+        </w:behaviors>
+        <w:guid w:val="{C1DC3666-F269-43F0-A666-FF7A6D89AF72}"/>
       </w:docPartPr>
       <w:docPartBody>
         <w:p>
           <w:pPr>
-            <w:pStyle w:val="AE0F71AB7C574E7DAEC1D01A6160E233"/>
+            <w:pStyle w:val="954059360B6A4FFA80FB6AF0B1AF6565"/>
           </w:pPr>
           <w:r>
             <w:rPr>
@@ -1278,7 +1423,7 @@
     </w:docPart>
     <w:docPart>
       <w:docPartPr>
-        <w:name w:val="28B13087C31B4DDBBD5A225EC65B694A"/>
+        <w:name w:val="15DC758C387F485DA07F6D3CFA4F53DD"/>
         <w:category>
           <w:name w:val="Общие"/>
           <w:gallery w:val="placeholder"/>
@@ -1289,12 +1434,12 @@
         <w:behaviors>
           <w:behavior w:val="content"/>
         </w:behaviors>
-        <w:guid w:val="{CE32D6D7-7BB6-44F4-B67C-34392C56021E}"/>
+        <w:guid w:val="{35D9FE53-98F6-4F44-A4DC-275873D07579}"/>
       </w:docPartPr>
       <w:docPartBody>
         <w:p>
           <w:pPr>
-            <w:pStyle w:val="28B13087C31B4DDBBD5A225EC65B694A"/>
+            <w:pStyle w:val="15DC758C387F485DA07F6D3CFA4F53DD"/>
           </w:pPr>
           <w:r>
             <w:rPr>
@@ -1384,6 +1529,7 @@
     <w:rsid w:val="001E3D72"/>
     <w:rsid w:val="001E74B8"/>
     <w:rsid w:val="001F449D"/>
+    <w:rsid w:val="00232991"/>
     <w:rsid w:val="00236872"/>
     <w:rsid w:val="00260472"/>
     <w:rsid w:val="00290896"/>
@@ -1392,6 +1538,7 @@
     <w:rsid w:val="002F709D"/>
     <w:rsid w:val="00326FA1"/>
     <w:rsid w:val="0035227A"/>
+    <w:rsid w:val="00353B4B"/>
     <w:rsid w:val="003851BA"/>
     <w:rsid w:val="0039697C"/>
     <w:rsid w:val="003A7378"/>
@@ -1409,12 +1556,16 @@
     <w:rsid w:val="0057536B"/>
     <w:rsid w:val="005A01D4"/>
     <w:rsid w:val="005C359A"/>
+    <w:rsid w:val="005D032C"/>
     <w:rsid w:val="005D08E6"/>
     <w:rsid w:val="00680E55"/>
     <w:rsid w:val="006A1100"/>
     <w:rsid w:val="006D7BFF"/>
     <w:rsid w:val="00764974"/>
+    <w:rsid w:val="00790B1F"/>
     <w:rsid w:val="007C79FC"/>
+    <w:rsid w:val="007D58D8"/>
+    <w:rsid w:val="0084690F"/>
     <w:rsid w:val="00860583"/>
     <w:rsid w:val="008848A3"/>
     <w:rsid w:val="00887F23"/>
@@ -1428,6 +1579,7 @@
     <w:rsid w:val="009D5C8A"/>
     <w:rsid w:val="009F0ACF"/>
     <w:rsid w:val="00A60086"/>
+    <w:rsid w:val="00A7753E"/>
     <w:rsid w:val="00AA1F89"/>
     <w:rsid w:val="00AA5B25"/>
     <w:rsid w:val="00AB762C"/>
@@ -1440,12 +1592,14 @@
     <w:rsid w:val="00B65705"/>
     <w:rsid w:val="00B7594E"/>
     <w:rsid w:val="00BA5918"/>
+    <w:rsid w:val="00BD5407"/>
     <w:rsid w:val="00C2345F"/>
     <w:rsid w:val="00C53A0C"/>
     <w:rsid w:val="00CF2CC7"/>
     <w:rsid w:val="00CF4D69"/>
     <w:rsid w:val="00D13039"/>
     <w:rsid w:val="00D76F71"/>
+    <w:rsid w:val="00D82339"/>
     <w:rsid w:val="00DC3CF3"/>
     <w:rsid w:val="00E64927"/>
     <w:rsid w:val="00EA3F59"/>
@@ -1912,18 +2066,18 @@
     <w:basedOn w:val="a0"/>
     <w:uiPriority w:val="99"/>
     <w:semiHidden/>
-    <w:rsid w:val="009B760F"/>
+    <w:rsid w:val="00353B4B"/>
     <w:rPr>
       <w:color w:val="666666"/>
     </w:rPr>
   </w:style>
-  <w:style w:type="paragraph" w:customStyle="1" w:styleId="AE0F71AB7C574E7DAEC1D01A6160E233">
-    <w:name w:val="AE0F71AB7C574E7DAEC1D01A6160E233"/>
-    <w:rsid w:val="009B760F"/>
+  <w:style w:type="paragraph" w:customStyle="1" w:styleId="954059360B6A4FFA80FB6AF0B1AF6565">
+    <w:name w:val="954059360B6A4FFA80FB6AF0B1AF6565"/>
+    <w:rsid w:val="00353B4B"/>
   </w:style>
-  <w:style w:type="paragraph" w:customStyle="1" w:styleId="28B13087C31B4DDBBD5A225EC65B694A">
-    <w:name w:val="28B13087C31B4DDBBD5A225EC65B694A"/>
-    <w:rsid w:val="009B760F"/>
+  <w:style w:type="paragraph" w:customStyle="1" w:styleId="15DC758C387F485DA07F6D3CFA4F53DD">
+    <w:name w:val="15DC758C387F485DA07F6D3CFA4F53DD"/>
+    <w:rsid w:val="00353B4B"/>
   </w:style>
 </w:styles>
 </file>
@@ -2250,7 +2404,7 @@
 </a:theme>
 </file>
 
-<file path=customXml/item1.xml>��< ? x m l   v e r s i o n = " 1 . 0 "   e n c o d i n g = " u t f - 1 6 " ? > < N a v W o r d R e p o r t X m l P a r t   x m l n s = " u r n : m i c r o s o f t - d y n a m i c s - n a v / r e p o r t s / O u t _ O f _ O f f i c e _ R e p o r t / 5 0 1 1 0 / " > +<file path=customXml/item1.xml>��< ? x m l   v e r s i o n = " 1 . 0 "   e n c o d i n g = " u t f - 1 6 " ? > < N a v W o r d R e p o r t X m l P a r t   x m l n s = " u r n : m i c r o s o f t - d y n a m i c s - b u s i n e s s c e n t r a l / i n t e r n a l / e x t e n d e d / r e p o r t s / O u t _ O f _ O f f i c e _ R e p o r t / 5 0 1 1 0 / " >   
      < B C R e p o r t I n f o r m a t i o n >   
@@ -2316,21 +2470,23 @@
  
      < / B C R e p o r t I n f o r m a t i o n >   
-     < E m p l o y e e > - 
-         < E m p l o y e e _ N a m e > E m p l o y e e _ N a m e < / E m p l o y e e _ N a m e > - 
-         < E m p l o y e e _ N o > E m p l o y e e _ N o < / E m p l o y e e _ N o > - 
-         < R e q u e s t > - 
-             < E n d _ D a t e > E n d _ D a t e < / E n d _ D a t e > - 
-             < R e a s o n > R e a s o n < / R e a s o n > - 
-             < S t a r t _ D a t e > S t a r t _ D a t e < / S t a r t _ D a t e > - 
-             < T o t a l _ D a y s > T o t a l _ D a y s < / T o t a l _ D a y s > +     < T o o l t i p s / > + 
+     < E m p l o y e e   E l e m e n t T y p e = " D a t a I t e m "   E l e m e n t I d = " 6 4 9 0 3 7 5 8 5 " > + 
+         < E m p l o y e e _ N a m e   E l e m e n t T y p e = " C o l u m n "   E l e m e n t I d = " 6 8 8 4 8 5 3 5 "   D a t a T y p e = " T e x t " > E m p l o y e e _ N a m e < / E m p l o y e e _ N a m e > + 
+         < E m p l o y e e _ N o   E l e m e n t T y p e = " C o l u m n "   E l e m e n t I d = " 1 7 8 1 4 3 2 2 7 9 "   D a t a T y p e = " C o d e " > E m p l o y e e _ N o < / E m p l o y e e _ N o > + 
+         < R e q u e s t   E l e m e n t T y p e = " D a t a I t e m "   E l e m e n t I d = " 1 2 0 4 4 3 1 2 9 2 " > + 
+             < E n d _ D a t e   E l e m e n t T y p e = " C o l u m n "   E l e m e n t I d = " 2 0 5 2 8 6 2 7 2 7 "   D a t a T y p e = " D a t e " > E n d _ D a t e < / E n d _ D a t e > + 
+             < R e a s o n   E l e m e n t T y p e = " C o l u m n "   E l e m e n t I d = " 1 2 2 2 3 0 6 0 6 5 "   D a t a T y p e = " C o d e " > R e a s o n < / R e a s o n > + 
+             < S t a r t _ D a t e   E l e m e n t T y p e = " C o l u m n "   E l e m e n t I d = " 8 9 4 2 9 7 7 5 4 "   D a t a T y p e = " D a t e " > S t a r t _ D a t e < / S t a r t _ D a t e > + 
+             < T o t a l _ D a y s   E l e m e n t T y p e = " C o l u m n "   E l e m e n t I d = " 1 3 6 7 5 2 7 9 2 1 "   D a t a T y p e = " I n t e g e r " > T o t a l _ D a y s < / T o t a l _ D a y s >   
          < / R e q u e s t >   
@@ -2339,7 +2495,7 @@
  < / N a v W o r d R e p o r t X m l P a r t > 
 </file>
 
-<file path=customXml/item2.xml>��< ? x m l   v e r s i o n = " 1 . 0 "   e n c o d i n g = " u t f - 1 6 " ? > < N a v W o r d R e p o r t X m l P a r t   x m l n s = " u r n : m i c r o s o f t - d y n a m i c s - b u s i n e s s c e n t r a l / i n t e r n a l / e x t e n d e d / r e p o r t s / O u t _ O f _ O f f i c e _ R e p o r t / 5 0 1 1 0 / " > +<file path=customXml/item2.xml>��< ? x m l   v e r s i o n = " 1 . 0 "   e n c o d i n g = " u t f - 1 6 " ? > < N a v W o r d R e p o r t X m l P a r t   x m l n s = " u r n : m i c r o s o f t - d y n a m i c s - n a v / r e p o r t s / O u t _ O f _ O f f i c e _ R e p o r t / 5 0 1 1 0 / " >   
      < B C R e p o r t I n f o r m a t i o n >   
@@ -2405,23 +2561,21 @@
  
      < / B C R e p o r t I n f o r m a t i o n >   
-     < T o o l t i p s / > - 
-     < E m p l o y e e   E l e m e n t T y p e = " D a t a I t e m "   E l e m e n t I d = " 6 4 9 0 3 7 5 8 5 " > - 
-         < E m p l o y e e _ N a m e   E l e m e n t T y p e = " C o l u m n "   E l e m e n t I d = " 6 8 8 4 8 5 3 5 "   D a t a T y p e = " T e x t " > E m p l o y e e _ N a m e < / E m p l o y e e _ N a m e > - 
-         < E m p l o y e e _ N o   E l e m e n t T y p e = " C o l u m n "   E l e m e n t I d = " 1 7 8 1 4 3 2 2 7 9 "   D a t a T y p e = " C o d e " > E m p l o y e e _ N o < / E m p l o y e e _ N o > - 
-         < R e q u e s t   E l e m e n t T y p e = " D a t a I t e m "   E l e m e n t I d = " 1 2 0 4 4 3 1 2 9 2 " > - 
-             < E n d _ D a t e   E l e m e n t T y p e = " C o l u m n "   E l e m e n t I d = " 2 0 5 2 8 6 2 7 2 7 "   D a t a T y p e = " D a t e " > E n d _ D a t e < / E n d _ D a t e > - 
-             < R e a s o n   E l e m e n t T y p e = " C o l u m n "   E l e m e n t I d = " 1 2 2 2 3 0 6 0 6 5 "   D a t a T y p e = " C o d e " > R e a s o n < / R e a s o n > - 
-             < S t a r t _ D a t e   E l e m e n t T y p e = " C o l u m n "   E l e m e n t I d = " 8 9 4 2 9 7 7 5 4 "   D a t a T y p e = " D a t e " > S t a r t _ D a t e < / S t a r t _ D a t e > - 
-             < T o t a l _ D a y s   E l e m e n t T y p e = " C o l u m n "   E l e m e n t I d = " 1 3 6 7 5 2 7 9 2 1 "   D a t a T y p e = " I n t e g e r " > T o t a l _ D a y s < / T o t a l _ D a y s > +     < E m p l o y e e > + 
+         < E m p l o y e e _ N a m e > E m p l o y e e _ N a m e < / E m p l o y e e _ N a m e > + 
+         < E m p l o y e e _ N o > E m p l o y e e _ N o < / E m p l o y e e _ N o > + 
+         < R e q u e s t > + 
+             < E n d _ D a t e > E n d _ D a t e < / E n d _ D a t e > + 
+             < R e a s o n > R e a s o n < / R e a s o n > + 
+             < S t a r t _ D a t e > S t a r t _ D a t e < / S t a r t _ D a t e > + 
+             < T o t a l _ D a y s > T o t a l _ D a y s < / T o t a l _ D a y s >   
          < / R e q u e s t >   
@@ -2435,17 +2589,17 @@
 </file>
 
 <file path=customXml/itemProps1.xml><?xml version="1.0" encoding="utf-8"?>
-<ds:datastoreItem xmlns:ds="http://schemas.openxmlformats.org/officeDocument/2006/customXml" ds:itemID="{DF8B02B8-C4FC-4DA8-93FE-513E41710B5F}">
+<ds:datastoreItem xmlns:ds="http://schemas.openxmlformats.org/officeDocument/2006/customXml" ds:itemID="{00759164-4377-474A-BD65-E97FD5533FB7}">
   <ds:schemaRefs>
-    <ds:schemaRef ds:uri="urn:microsoft-dynamics-nav/reports/Out_Of_Office_Report/50110/"/>
+    <ds:schemaRef ds:uri="urn:microsoft-dynamics-businesscentral/internal/extended/reports/Out_Of_Office_Report/50110/"/>
   </ds:schemaRefs>
 </ds:datastoreItem>
 </file>
 
 <file path=customXml/itemProps2.xml><?xml version="1.0" encoding="utf-8"?>
-<ds:datastoreItem xmlns:ds="http://schemas.openxmlformats.org/officeDocument/2006/customXml" ds:itemID="{00759164-4377-474A-BD65-E97FD5533FB7}">
+<ds:datastoreItem xmlns:ds="http://schemas.openxmlformats.org/officeDocument/2006/customXml" ds:itemID="{DF8B02B8-C4FC-4DA8-93FE-513E41710B5F}">
   <ds:schemaRefs>
-    <ds:schemaRef ds:uri="urn:microsoft-dynamics-businesscentral/internal/extended/reports/Out_Of_Office_Report/50110/"/>
+    <ds:schemaRef ds:uri="urn:microsoft-dynamics-nav/reports/Out_Of_Office_Report/50110/"/>
   </ds:schemaRefs>
 </ds:datastoreItem>
 </file>

</xml_diff>

<commit_message>
Refactor Out Of Office management: update report layout, implement status change notifications
</commit_message>
<xml_diff>
--- a/OutOfOfficeDayCount.docx
+++ b/OutOfOfficeDayCount.docx
@@ -68,12 +68,12 @@
         <w:tblStyle w:val="a4"/>
         <w:tblW w:w="0" w:type="auto"/>
         <w:tblBorders>
-          <w:top w:val="none" w:sz="0" w:space="0" w:color="auto"/>
-          <w:left w:val="none" w:sz="0" w:space="0" w:color="auto"/>
-          <w:bottom w:val="none" w:sz="0" w:space="0" w:color="auto"/>
-          <w:right w:val="none" w:sz="0" w:space="0" w:color="auto"/>
-          <w:insideH w:val="none" w:sz="0" w:space="0" w:color="auto"/>
-          <w:insideV w:val="none" w:sz="0" w:space="0" w:color="auto"/>
+          <w:top w:val="none" w:color="auto" w:sz="0" w:space="0"/>
+          <w:left w:val="none" w:color="auto" w:sz="0" w:space="0"/>
+          <w:bottom w:val="none" w:color="auto" w:sz="0" w:space="0"/>
+          <w:right w:val="none" w:color="auto" w:sz="0" w:space="0"/>
+          <w:insideH w:val="none" w:color="auto" w:sz="0" w:space="0"/>
+          <w:insideV w:val="none" w:color="auto" w:sz="0" w:space="0"/>
         </w:tblBorders>
         <w:tblLook w:val="04A0" w:firstRow="1" w:lastRow="0" w:firstColumn="1" w:lastColumn="0" w:noHBand="0" w:noVBand="1"/>
       </w:tblPr>
@@ -198,12 +198,12 @@
         <w:tblpPr w:leftFromText="180" w:rightFromText="180" w:vertAnchor="text" w:horzAnchor="margin" w:tblpY="110"/>
         <w:tblW w:w="0" w:type="auto"/>
         <w:tblBorders>
-          <w:top w:val="none" w:sz="0" w:space="0" w:color="auto"/>
-          <w:left w:val="none" w:sz="0" w:space="0" w:color="auto"/>
-          <w:bottom w:val="none" w:sz="0" w:space="0" w:color="auto"/>
-          <w:right w:val="none" w:sz="0" w:space="0" w:color="auto"/>
-          <w:insideH w:val="none" w:sz="0" w:space="0" w:color="auto"/>
-          <w:insideV w:val="none" w:sz="0" w:space="0" w:color="auto"/>
+          <w:top w:val="none" w:color="auto" w:sz="0" w:space="0"/>
+          <w:left w:val="none" w:color="auto" w:sz="0" w:space="0"/>
+          <w:bottom w:val="none" w:color="auto" w:sz="0" w:space="0"/>
+          <w:right w:val="none" w:color="auto" w:sz="0" w:space="0"/>
+          <w:insideH w:val="none" w:color="auto" w:sz="0" w:space="0"/>
+          <w:insideV w:val="none" w:color="auto" w:sz="0" w:space="0"/>
         </w:tblBorders>
         <w:tblLook w:val="04A0" w:firstRow="1" w:lastRow="0" w:firstColumn="1" w:lastColumn="0" w:noHBand="0" w:noVBand="1"/>
       </w:tblPr>
@@ -2404,7 +2404,9 @@
 </a:theme>
 </file>
 
-<file path=customXml/item1.xml>��< ? x m l   v e r s i o n = " 1 . 0 "   e n c o d i n g = " u t f - 1 6 " ? > < N a v W o r d R e p o r t X m l P a r t   x m l n s = " u r n : m i c r o s o f t - d y n a m i c s - b u s i n e s s c e n t r a l / i n t e r n a l / e x t e n d e d / r e p o r t s / O u t _ O f _ O f f i c e _ R e p o r t / 5 0 1 1 0 / " > +<file path=customXml/item1.xml>��< ? x m l   v e r s i o n = " 1 . 0 "   e n c o d i n g = " u t f - 1 6 " ? > + 
+ < N a v W o r d R e p o r t X m l P a r t   x m l n s = " u r n : m i c r o s o f t - d y n a m i c s - b u s i n e s s c e n t r a l / i n t e r n a l / e x t e n d e d / r e p o r t s / O u t _ O f _ O f f i c e _ R e p o r t / 5 0 1 1 0 / " >   
      < B C R e p o r t I n f o r m a t i o n >   
@@ -2470,7 +2472,7 @@
  
      < / B C R e p o r t I n f o r m a t i o n >   
-     < T o o l t i p s / > +     < T o o l t i p s   / >   
      < E m p l o y e e   E l e m e n t T y p e = " D a t a I t e m "   E l e m e n t I d = " 6 4 9 0 3 7 5 8 5 " >   
@@ -2480,11 +2482,11 @@
  
          < R e q u e s t   E l e m e n t T y p e = " D a t a I t e m "   E l e m e n t I d = " 1 2 0 4 4 3 1 2 9 2 " >   
-             < E n d _ D a t e   E l e m e n t T y p e = " C o l u m n "   E l e m e n t I d = " 2 0 5 2 8 6 2 7 2 7 "   D a t a T y p e = " D a t e " > E n d _ D a t e < / E n d _ D a t e > +             < E n d _ D a t e   E l e m e n t T y p e = " C o l u m n "   E l e m e n t I d = " 2 0 5 2 8 6 2 7 2 7 "   D a t a T y p e = " S t r i n g " > E n d _ D a t e < / E n d _ D a t e >   
              < R e a s o n   E l e m e n t T y p e = " C o l u m n "   E l e m e n t I d = " 1 2 2 2 3 0 6 0 6 5 "   D a t a T y p e = " C o d e " > R e a s o n < / R e a s o n >   
-             < S t a r t _ D a t e   E l e m e n t T y p e = " C o l u m n "   E l e m e n t I d = " 8 9 4 2 9 7 7 5 4 "   D a t a T y p e = " D a t e " > S t a r t _ D a t e < / S t a r t _ D a t e > +             < S t a r t _ D a t e   E l e m e n t T y p e = " C o l u m n "   E l e m e n t I d = " 8 9 4 2 9 7 7 5 4 "   D a t a T y p e = " S t r i n g " > S t a r t _ D a t e < / S t a r t _ D a t e >   
              < T o t a l _ D a y s   E l e m e n t T y p e = " C o l u m n "   E l e m e n t I d = " 1 3 6 7 5 2 7 9 2 1 "   D a t a T y p e = " I n t e g e r " > T o t a l _ D a y s < / T o t a l _ D a y s >   

</xml_diff>